<commit_message>
completed project on Azure data factory
</commit_message>
<xml_diff>
--- a/Azure Data Factory (ADF) Project/report/adf-complete-note.docx
+++ b/Azure Data Factory (ADF) Project/report/adf-complete-note.docx
@@ -2,6 +2,22 @@
 <file path=word/document.xml><?xml version="1.0" encoding="utf-8"?>
 <w:document xmlns:wpc="http://schemas.microsoft.com/office/word/2010/wordprocessingCanvas" xmlns:cx="http://schemas.microsoft.com/office/drawing/2014/chartex" xmlns:cx1="http://schemas.microsoft.com/office/drawing/2015/9/8/chartex" xmlns:cx2="http://schemas.microsoft.com/office/drawing/2015/10/21/chartex" xmlns:cx3="http://schemas.microsoft.com/office/drawing/2016/5/9/chartex" xmlns:cx4="http://schemas.microsoft.com/office/drawing/2016/5/10/chartex" xmlns:cx5="http://schemas.microsoft.com/office/drawing/2016/5/11/chartex" xmlns:cx6="http://schemas.microsoft.com/office/drawing/2016/5/12/chartex" xmlns:cx7="http://schemas.microsoft.com/office/drawing/2016/5/13/chartex" xmlns:cx8="http://schemas.microsoft.com/office/drawing/2016/5/14/chartex" xmlns:mc="http://schemas.openxmlformats.org/markup-compatibility/2006" xmlns:aink="http://schemas.microsoft.com/office/drawing/2016/ink" xmlns:am3d="http://schemas.microsoft.com/office/drawing/2017/model3d" xmlns:o="urn:schemas-microsoft-com:office:office" xmlns:oel="http://schemas.microsoft.com/office/2019/extlst" xmlns:r="http://schemas.openxmlformats.org/officeDocument/2006/relationships" xmlns:m="http://schemas.openxmlformats.org/officeDocument/2006/math" xmlns:v="urn:schemas-microsoft-com:vml" xmlns:wp14="http://schemas.microsoft.com/office/word/2010/wordprocessingDrawing" xmlns:wp="http://schemas.openxmlformats.org/drawingml/2006/wordprocessingDrawing" xmlns:w10="urn:schemas-microsoft-com:office:word" xmlns:w="http://schemas.openxmlformats.org/wordprocessingml/2006/main" xmlns:w14="http://schemas.microsoft.com/office/word/2010/wordml" xmlns:w15="http://schemas.microsoft.com/office/word/2012/wordml" xmlns:w16cex="http://schemas.microsoft.com/office/word/2018/wordml/cex" xmlns:w16cid="http://schemas.microsoft.com/office/word/2016/wordml/cid" xmlns:w16="http://schemas.microsoft.com/office/word/2018/wordml" xmlns:w16du="http://schemas.microsoft.com/office/word/2023/wordml/word16du" xmlns:w16sdtdh="http://schemas.microsoft.com/office/word/2020/wordml/sdtdatahash" xmlns:w16sdtfl="http://schemas.microsoft.com/office/word/2024/wordml/sdtformatlock" xmlns:w16se="http://schemas.microsoft.com/office/word/2015/wordml/symex" xmlns:wpg="http://schemas.microsoft.com/office/word/2010/wordprocessingGroup" xmlns:wpi="http://schemas.microsoft.com/office/word/2010/wordprocessingInk" xmlns:wne="http://schemas.microsoft.com/office/word/2006/wordml" xmlns:wps="http://schemas.microsoft.com/office/word/2010/wordprocessingShape" mc:Ignorable="w14 w15 w16se w16cid w16 w16cex w16sdtdh w16sdtfl w16du wp14">
   <w:body>
+    <w:p>
+      <w:pPr>
+        <w:pStyle w:val="Heading1"/>
+        <w:rPr>
+          <w:rFonts w:ascii="Segoe UI" w:hAnsi="Segoe UI" w:cs="Segoe UI"/>
+          <w:lang w:val="en-US"/>
+        </w:rPr>
+      </w:pPr>
+      <w:r>
+        <w:rPr>
+          <w:rFonts w:ascii="Segoe UI" w:hAnsi="Segoe UI" w:cs="Segoe UI"/>
+          <w:lang w:val="en-US"/>
+        </w:rPr>
+        <w:t>General Setup</w:t>
+      </w:r>
+    </w:p>
     <w:p>
       <w:pPr>
         <w:rPr>
@@ -335,23 +351,7 @@
             <w:rFonts w:ascii="Segoe UI" w:hAnsi="Segoe UI" w:cs="Segoe UI"/>
             <w:lang w:val="en-US"/>
           </w:rPr>
-          <w:t>https://stackoverflow.com/questions/76402958/azure-data-factor</w:t>
-        </w:r>
-        <w:r>
-          <w:rPr>
-            <w:rStyle w:val="Hyperlink"/>
-            <w:rFonts w:ascii="Segoe UI" w:hAnsi="Segoe UI" w:cs="Segoe UI"/>
-            <w:lang w:val="en-US"/>
-          </w:rPr>
-          <w:t>y</w:t>
-        </w:r>
-        <w:r>
-          <w:rPr>
-            <w:rStyle w:val="Hyperlink"/>
-            <w:rFonts w:ascii="Segoe UI" w:hAnsi="Segoe UI" w:cs="Segoe UI"/>
-            <w:lang w:val="en-US"/>
-          </w:rPr>
-          <w:t>-linked-service-to-c-driv</w:t>
+          <w:t>https://stackoverflow.com/questions/76402958/azure-data-factory-linked-service-to-c-driv</w:t>
         </w:r>
         <w:r>
           <w:rPr>
@@ -496,13 +496,7 @@
         <w:rPr>
           <w:rFonts w:ascii="Segoe UI" w:hAnsi="Segoe UI" w:cs="Segoe UI"/>
         </w:rPr>
-        <w:t>Hierarchical namespace, complemented by Data Lake Storage Gen2 endpoint, enables file and directory semantics, accelerates big data analytics workloads, and enables access control lists (ACLs)</w:t>
-      </w:r>
-      <w:r>
-        <w:rPr>
-          <w:rFonts w:ascii="Segoe UI" w:hAnsi="Segoe UI" w:cs="Segoe UI"/>
-        </w:rPr>
-        <w:t xml:space="preserve"> Enable Hierarchical namespace.</w:t>
+        <w:t>Hierarchical namespace, complemented by Data Lake Storage Gen2 endpoint, enables file and directory semantics, accelerates big data analytics workloads, and enables access control lists (ACLs) Enable Hierarchical namespace.</w:t>
       </w:r>
     </w:p>
     <w:p>
@@ -522,6 +516,117 @@
           <w:rFonts w:ascii="Segoe UI" w:hAnsi="Segoe UI" w:cs="Segoe UI"/>
         </w:rPr>
         <w:t>Review + Create</w:t>
+      </w:r>
+      <w:r>
+        <w:rPr>
+          <w:rFonts w:ascii="Segoe UI" w:hAnsi="Segoe UI" w:cs="Segoe UI"/>
+        </w:rPr>
+        <w:br/>
+      </w:r>
+    </w:p>
+    <w:p>
+      <w:pPr>
+        <w:rPr>
+          <w:rFonts w:ascii="Segoe UI" w:hAnsi="Segoe UI" w:cs="Segoe UI"/>
+          <w:lang w:val="en-US"/>
+        </w:rPr>
+      </w:pPr>
+    </w:p>
+    <w:p>
+      <w:pPr>
+        <w:rPr>
+          <w:rFonts w:ascii="Segoe UI" w:hAnsi="Segoe UI" w:cs="Segoe UI"/>
+          <w:lang w:val="en-US"/>
+        </w:rPr>
+      </w:pPr>
+    </w:p>
+    <w:p>
+      <w:pPr>
+        <w:rPr>
+          <w:rFonts w:ascii="Segoe UI" w:hAnsi="Segoe UI" w:cs="Segoe UI"/>
+          <w:lang w:val="en-US"/>
+        </w:rPr>
+      </w:pPr>
+    </w:p>
+    <w:p>
+      <w:pPr>
+        <w:rPr>
+          <w:rFonts w:ascii="Segoe UI" w:hAnsi="Segoe UI" w:cs="Segoe UI"/>
+          <w:lang w:val="en-US"/>
+        </w:rPr>
+      </w:pPr>
+    </w:p>
+    <w:p>
+      <w:pPr>
+        <w:rPr>
+          <w:rFonts w:ascii="Segoe UI" w:hAnsi="Segoe UI" w:cs="Segoe UI"/>
+          <w:lang w:val="en-US"/>
+        </w:rPr>
+      </w:pPr>
+    </w:p>
+    <w:p>
+      <w:pPr>
+        <w:rPr>
+          <w:rFonts w:ascii="Segoe UI" w:hAnsi="Segoe UI" w:cs="Segoe UI"/>
+          <w:lang w:val="en-US"/>
+        </w:rPr>
+      </w:pPr>
+    </w:p>
+    <w:p>
+      <w:pPr>
+        <w:rPr>
+          <w:rFonts w:ascii="Segoe UI" w:hAnsi="Segoe UI" w:cs="Segoe UI"/>
+          <w:lang w:val="en-US"/>
+        </w:rPr>
+      </w:pPr>
+    </w:p>
+    <w:p>
+      <w:pPr>
+        <w:rPr>
+          <w:rFonts w:ascii="Segoe UI" w:hAnsi="Segoe UI" w:cs="Segoe UI"/>
+          <w:lang w:val="en-US"/>
+        </w:rPr>
+      </w:pPr>
+    </w:p>
+    <w:p>
+      <w:pPr>
+        <w:rPr>
+          <w:rFonts w:ascii="Segoe UI" w:hAnsi="Segoe UI" w:cs="Segoe UI"/>
+          <w:lang w:val="en-US"/>
+        </w:rPr>
+      </w:pPr>
+    </w:p>
+    <w:p>
+      <w:pPr>
+        <w:rPr>
+          <w:rFonts w:ascii="Segoe UI" w:hAnsi="Segoe UI" w:cs="Segoe UI"/>
+          <w:lang w:val="en-US"/>
+        </w:rPr>
+      </w:pPr>
+    </w:p>
+    <w:p>
+      <w:pPr>
+        <w:rPr>
+          <w:rFonts w:ascii="Segoe UI" w:hAnsi="Segoe UI" w:cs="Segoe UI"/>
+          <w:lang w:val="en-US"/>
+        </w:rPr>
+      </w:pPr>
+    </w:p>
+    <w:p>
+      <w:pPr>
+        <w:pStyle w:val="Heading1"/>
+        <w:rPr>
+          <w:rFonts w:ascii="Segoe UI" w:hAnsi="Segoe UI" w:cs="Segoe UI"/>
+          <w:lang w:val="en-US"/>
+        </w:rPr>
+      </w:pPr>
+      <w:r>
+        <w:rPr>
+          <w:rFonts w:ascii="Segoe UI" w:hAnsi="Segoe UI" w:cs="Segoe UI"/>
+          <w:lang w:val="en-US"/>
+        </w:rPr>
+        <w:lastRenderedPageBreak/>
+        <w:t xml:space="preserve">On-Prem to ADLS Gen2 </w:t>
       </w:r>
     </w:p>
     <w:p>
@@ -681,6 +786,2348 @@
           <w:lang w:val="en-US"/>
         </w:rPr>
         <w:t>To dynamically ingest files, use parameter. And in file path use @dataset.p_filename</w:t>
+      </w:r>
+    </w:p>
+    <w:p>
+      <w:pPr>
+        <w:pStyle w:val="Heading1"/>
+        <w:rPr>
+          <w:rFonts w:ascii="Segoe UI" w:hAnsi="Segoe UI" w:cs="Segoe UI"/>
+          <w:lang w:val="en-US"/>
+        </w:rPr>
+      </w:pPr>
+      <w:r>
+        <w:rPr>
+          <w:rFonts w:ascii="Segoe UI" w:hAnsi="Segoe UI" w:cs="Segoe UI"/>
+          <w:lang w:val="en-US"/>
+        </w:rPr>
+        <w:t>GitHub to ADLS Gen 2 via API</w:t>
+      </w:r>
+    </w:p>
+    <w:p>
+      <w:pPr>
+        <w:rPr>
+          <w:rFonts w:ascii="Segoe UI" w:hAnsi="Segoe UI" w:cs="Segoe UI"/>
+          <w:b/>
+          <w:bCs/>
+          <w:lang w:val="en-US"/>
+        </w:rPr>
+      </w:pPr>
+      <w:r>
+        <w:rPr>
+          <w:rFonts w:ascii="Segoe UI" w:hAnsi="Segoe UI" w:cs="Segoe UI"/>
+          <w:b/>
+          <w:bCs/>
+          <w:lang w:val="en-US"/>
+        </w:rPr>
+        <w:t>Create Data Pipeline:</w:t>
+      </w:r>
+    </w:p>
+    <w:p>
+      <w:pPr>
+        <w:pStyle w:val="ListParagraph"/>
+        <w:numPr>
+          <w:ilvl w:val="0"/>
+          <w:numId w:val="6"/>
+        </w:numPr>
+        <w:rPr>
+          <w:rFonts w:ascii="Segoe UI" w:hAnsi="Segoe UI" w:cs="Segoe UI"/>
+          <w:lang w:val="en-US"/>
+        </w:rPr>
+      </w:pPr>
+      <w:r>
+        <w:rPr>
+          <w:rFonts w:ascii="Segoe UI" w:hAnsi="Segoe UI" w:cs="Segoe UI"/>
+          <w:lang w:val="en-US"/>
+        </w:rPr>
+        <w:t>We can use Web api call.</w:t>
+      </w:r>
+    </w:p>
+    <w:p>
+      <w:pPr>
+        <w:pStyle w:val="ListParagraph"/>
+        <w:numPr>
+          <w:ilvl w:val="0"/>
+          <w:numId w:val="6"/>
+        </w:numPr>
+        <w:rPr>
+          <w:rFonts w:ascii="Segoe UI" w:hAnsi="Segoe UI" w:cs="Segoe UI"/>
+          <w:lang w:val="en-US"/>
+        </w:rPr>
+      </w:pPr>
+      <w:r>
+        <w:rPr>
+          <w:rFonts w:ascii="Segoe UI" w:hAnsi="Segoe UI" w:cs="Segoe UI"/>
+          <w:lang w:val="en-US"/>
+        </w:rPr>
+        <w:t>We can use Copy activity. Create a Linked Service for that at 1</w:t>
+      </w:r>
+      <w:r>
+        <w:rPr>
+          <w:rFonts w:ascii="Segoe UI" w:hAnsi="Segoe UI" w:cs="Segoe UI"/>
+          <w:vertAlign w:val="superscript"/>
+          <w:lang w:val="en-US"/>
+        </w:rPr>
+        <w:t>st</w:t>
+      </w:r>
+      <w:r>
+        <w:rPr>
+          <w:rFonts w:ascii="Segoe UI" w:hAnsi="Segoe UI" w:cs="Segoe UI"/>
+          <w:lang w:val="en-US"/>
+        </w:rPr>
+        <w:t xml:space="preserve"> place</w:t>
+      </w:r>
+    </w:p>
+    <w:p>
+      <w:pPr>
+        <w:pStyle w:val="ListParagraph"/>
+        <w:numPr>
+          <w:ilvl w:val="0"/>
+          <w:numId w:val="6"/>
+        </w:numPr>
+        <w:rPr>
+          <w:rFonts w:ascii="Segoe UI" w:hAnsi="Segoe UI" w:cs="Segoe UI"/>
+          <w:lang w:val="en-US"/>
+        </w:rPr>
+      </w:pPr>
+      <w:r>
+        <w:rPr>
+          <w:rFonts w:ascii="Segoe UI" w:hAnsi="Segoe UI" w:cs="Segoe UI"/>
+          <w:lang w:val="en-US"/>
+        </w:rPr>
+        <w:t>Select new dataset in source and select HTTP, use an</w:t>
+      </w:r>
+      <w:r>
+        <w:rPr>
+          <w:rFonts w:ascii="Segoe UI" w:hAnsi="Segoe UI" w:cs="Segoe UI"/>
+          <w:lang w:val="en-US"/>
+        </w:rPr>
+        <w:t>onymous</w:t>
+      </w:r>
+      <w:r>
+        <w:rPr>
+          <w:rFonts w:ascii="Segoe UI" w:hAnsi="Segoe UI" w:cs="Segoe UI"/>
+          <w:lang w:val="en-US"/>
+        </w:rPr>
+        <w:t>. Test and create the connection.</w:t>
+      </w:r>
+    </w:p>
+    <w:p>
+      <w:pPr>
+        <w:pStyle w:val="ListParagraph"/>
+        <w:numPr>
+          <w:ilvl w:val="0"/>
+          <w:numId w:val="6"/>
+        </w:numPr>
+        <w:rPr>
+          <w:rFonts w:ascii="Segoe UI" w:hAnsi="Segoe UI" w:cs="Segoe UI"/>
+          <w:lang w:val="en-US"/>
+        </w:rPr>
+      </w:pPr>
+      <w:r>
+        <w:rPr>
+          <w:rFonts w:ascii="Segoe UI" w:hAnsi="Segoe UI" w:cs="Segoe UI"/>
+          <w:lang w:val="en-US"/>
+        </w:rPr>
+        <w:t>Now create a source and sink dataset in Copy activity. In Mapping, import schemas. Connect 2 activity by either success, failure, completion or skip.</w:t>
+      </w:r>
+    </w:p>
+    <w:p>
+      <w:pPr>
+        <w:pStyle w:val="ListParagraph"/>
+        <w:numPr>
+          <w:ilvl w:val="0"/>
+          <w:numId w:val="6"/>
+        </w:numPr>
+        <w:rPr>
+          <w:rFonts w:ascii="Segoe UI" w:hAnsi="Segoe UI" w:cs="Segoe UI"/>
+          <w:lang w:val="en-US"/>
+        </w:rPr>
+      </w:pPr>
+      <w:r>
+        <w:rPr>
+          <w:rFonts w:ascii="Segoe UI" w:hAnsi="Segoe UI" w:cs="Segoe UI"/>
+          <w:lang w:val="en-US"/>
+        </w:rPr>
+        <w:t>Validate and Debug</w:t>
+      </w:r>
+    </w:p>
+    <w:p>
+      <w:pPr>
+        <w:pStyle w:val="Heading1"/>
+        <w:rPr>
+          <w:rFonts w:ascii="Segoe UI" w:hAnsi="Segoe UI" w:cs="Segoe UI"/>
+          <w:lang w:val="en-US"/>
+        </w:rPr>
+      </w:pPr>
+      <w:r>
+        <w:rPr>
+          <w:rFonts w:ascii="Segoe UI" w:hAnsi="Segoe UI" w:cs="Segoe UI"/>
+          <w:lang w:val="en-US"/>
+        </w:rPr>
+        <w:t>Azure SQL to ADLS Gen 2</w:t>
+      </w:r>
+    </w:p>
+    <w:p>
+      <w:pPr>
+        <w:rPr>
+          <w:rFonts w:ascii="Segoe UI" w:hAnsi="Segoe UI" w:cs="Segoe UI"/>
+          <w:b/>
+          <w:bCs/>
+          <w:lang w:val="en-US"/>
+        </w:rPr>
+      </w:pPr>
+      <w:r>
+        <w:rPr>
+          <w:rFonts w:ascii="Segoe UI" w:hAnsi="Segoe UI" w:cs="Segoe UI"/>
+          <w:b/>
+          <w:bCs/>
+          <w:lang w:val="en-US"/>
+        </w:rPr>
+        <w:t>Create Azure SQL Database:</w:t>
+      </w:r>
+    </w:p>
+    <w:p>
+      <w:pPr>
+        <w:pStyle w:val="ListParagraph"/>
+        <w:numPr>
+          <w:ilvl w:val="0"/>
+          <w:numId w:val="7"/>
+        </w:numPr>
+        <w:rPr>
+          <w:rFonts w:ascii="Segoe UI" w:hAnsi="Segoe UI" w:cs="Segoe UI"/>
+          <w:lang w:val="en-US"/>
+        </w:rPr>
+      </w:pPr>
+      <w:r>
+        <w:rPr>
+          <w:rFonts w:ascii="Segoe UI" w:hAnsi="Segoe UI" w:cs="Segoe UI"/>
+          <w:lang w:val="en-US"/>
+        </w:rPr>
+        <w:t>Select which database you need to create – SQL Database, SQL Managed Database, SQL Virtual Machine</w:t>
+      </w:r>
+    </w:p>
+    <w:p>
+      <w:pPr>
+        <w:pStyle w:val="ListParagraph"/>
+        <w:numPr>
+          <w:ilvl w:val="0"/>
+          <w:numId w:val="7"/>
+        </w:numPr>
+        <w:rPr>
+          <w:rFonts w:ascii="Segoe UI" w:hAnsi="Segoe UI" w:cs="Segoe UI"/>
+          <w:lang w:val="en-US"/>
+        </w:rPr>
+      </w:pPr>
+      <w:r>
+        <w:rPr>
+          <w:rFonts w:ascii="Segoe UI" w:hAnsi="Segoe UI" w:cs="Segoe UI"/>
+          <w:lang w:val="en-US"/>
+        </w:rPr>
+        <w:t>Select SQL Database. Before creating database, create a server.</w:t>
+      </w:r>
+    </w:p>
+    <w:p>
+      <w:pPr>
+        <w:pStyle w:val="ListParagraph"/>
+        <w:numPr>
+          <w:ilvl w:val="0"/>
+          <w:numId w:val="7"/>
+        </w:numPr>
+        <w:rPr>
+          <w:rFonts w:ascii="Segoe UI" w:hAnsi="Segoe UI" w:cs="Segoe UI"/>
+          <w:lang w:val="en-US"/>
+        </w:rPr>
+      </w:pPr>
+      <w:r>
+        <w:rPr>
+          <w:rFonts w:ascii="Segoe UI" w:hAnsi="Segoe UI" w:cs="Segoe UI"/>
+          <w:lang w:val="en-US"/>
+        </w:rPr>
+        <w:t>While creating server, use both SQL and Microsoft Entra ID</w:t>
+      </w:r>
+    </w:p>
+    <w:p>
+      <w:pPr>
+        <w:pStyle w:val="ListParagraph"/>
+        <w:numPr>
+          <w:ilvl w:val="0"/>
+          <w:numId w:val="7"/>
+        </w:numPr>
+        <w:rPr>
+          <w:rFonts w:ascii="Segoe UI" w:hAnsi="Segoe UI" w:cs="Segoe UI"/>
+          <w:lang w:val="en-US"/>
+        </w:rPr>
+      </w:pPr>
+      <w:r>
+        <w:rPr>
+          <w:rFonts w:ascii="Segoe UI" w:hAnsi="Segoe UI" w:cs="Segoe UI"/>
+          <w:lang w:val="en-US"/>
+        </w:rPr>
+        <w:t>Set Microsoft Entra Admin, Select the account.</w:t>
+      </w:r>
+    </w:p>
+    <w:p>
+      <w:pPr>
+        <w:pStyle w:val="ListParagraph"/>
+        <w:numPr>
+          <w:ilvl w:val="0"/>
+          <w:numId w:val="7"/>
+        </w:numPr>
+        <w:rPr>
+          <w:rFonts w:ascii="Segoe UI" w:hAnsi="Segoe UI" w:cs="Segoe UI"/>
+          <w:lang w:val="en-US"/>
+        </w:rPr>
+      </w:pPr>
+      <w:r>
+        <w:rPr>
+          <w:rFonts w:ascii="Segoe UI" w:hAnsi="Segoe UI" w:cs="Segoe UI"/>
+          <w:lang w:val="en-US"/>
+        </w:rPr>
+        <w:t>Set Username and Password</w:t>
+      </w:r>
+    </w:p>
+    <w:p>
+      <w:pPr>
+        <w:pStyle w:val="ListParagraph"/>
+        <w:numPr>
+          <w:ilvl w:val="0"/>
+          <w:numId w:val="7"/>
+        </w:numPr>
+        <w:rPr>
+          <w:rFonts w:ascii="Segoe UI" w:hAnsi="Segoe UI" w:cs="Segoe UI"/>
+          <w:lang w:val="en-US"/>
+        </w:rPr>
+      </w:pPr>
+      <w:r>
+        <w:rPr>
+          <w:rFonts w:ascii="Segoe UI" w:hAnsi="Segoe UI" w:cs="Segoe UI"/>
+          <w:lang w:val="en-US"/>
+        </w:rPr>
+        <w:t>Now come back to Create SQL Database Page, there, provide a name for the database</w:t>
+      </w:r>
+      <w:r>
+        <w:rPr>
+          <w:rFonts w:ascii="Segoe UI" w:hAnsi="Segoe UI" w:cs="Segoe UI"/>
+          <w:lang w:val="en-US"/>
+        </w:rPr>
+        <w:t>.</w:t>
+      </w:r>
+    </w:p>
+    <w:p>
+      <w:pPr>
+        <w:pStyle w:val="ListParagraph"/>
+        <w:numPr>
+          <w:ilvl w:val="0"/>
+          <w:numId w:val="7"/>
+        </w:numPr>
+        <w:rPr>
+          <w:rFonts w:ascii="Segoe UI" w:hAnsi="Segoe UI" w:cs="Segoe UI"/>
+          <w:lang w:val="en-US"/>
+        </w:rPr>
+      </w:pPr>
+      <w:r>
+        <w:rPr>
+          <w:rFonts w:ascii="Segoe UI" w:hAnsi="Segoe UI" w:cs="Segoe UI"/>
+          <w:lang w:val="en-US"/>
+        </w:rPr>
+        <w:t>Select Workload environment</w:t>
+      </w:r>
+      <w:r>
+        <w:rPr>
+          <w:rFonts w:ascii="Segoe UI" w:hAnsi="Segoe UI" w:cs="Segoe UI"/>
+          <w:lang w:val="en-US"/>
+        </w:rPr>
+        <w:t xml:space="preserve"> – Development or Production</w:t>
+      </w:r>
+    </w:p>
+    <w:p>
+      <w:pPr>
+        <w:pStyle w:val="ListParagraph"/>
+        <w:numPr>
+          <w:ilvl w:val="0"/>
+          <w:numId w:val="7"/>
+        </w:numPr>
+        <w:rPr>
+          <w:rFonts w:ascii="Segoe UI" w:hAnsi="Segoe UI" w:cs="Segoe UI"/>
+          <w:lang w:val="en-US"/>
+        </w:rPr>
+      </w:pPr>
+      <w:r>
+        <w:rPr>
+          <w:rFonts w:ascii="Segoe UI" w:hAnsi="Segoe UI" w:cs="Segoe UI"/>
+          <w:lang w:val="en-US"/>
+        </w:rPr>
+        <w:t>Configure</w:t>
+      </w:r>
+      <w:r>
+        <w:rPr>
+          <w:rFonts w:ascii="Segoe UI" w:hAnsi="Segoe UI" w:cs="Segoe UI"/>
+          <w:lang w:val="en-US"/>
+        </w:rPr>
+        <w:t xml:space="preserve"> Database. Select Service Tier – General Purpose. Compute Tier – Serverless or Provisioned. Compute Hardware, select max vCores, min vCores, Auto Pause Delay, Data Max Size(GB)</w:t>
+      </w:r>
+    </w:p>
+    <w:p>
+      <w:pPr>
+        <w:pStyle w:val="ListParagraph"/>
+        <w:numPr>
+          <w:ilvl w:val="0"/>
+          <w:numId w:val="7"/>
+        </w:numPr>
+        <w:rPr>
+          <w:rFonts w:ascii="Segoe UI" w:hAnsi="Segoe UI" w:cs="Segoe UI"/>
+          <w:lang w:val="en-US"/>
+        </w:rPr>
+      </w:pPr>
+      <w:r>
+        <w:rPr>
+          <w:rFonts w:ascii="Segoe UI" w:hAnsi="Segoe UI" w:cs="Segoe UI"/>
+          <w:lang w:val="en-US"/>
+        </w:rPr>
+        <w:t xml:space="preserve">Backup Storage Redundancy </w:t>
+      </w:r>
+      <w:r>
+        <w:rPr>
+          <w:rFonts w:ascii="Segoe UI" w:hAnsi="Segoe UI" w:cs="Segoe UI"/>
+          <w:lang w:val="en-US"/>
+        </w:rPr>
+        <w:t>–</w:t>
+      </w:r>
+      <w:r>
+        <w:rPr>
+          <w:rFonts w:ascii="Segoe UI" w:hAnsi="Segoe UI" w:cs="Segoe UI"/>
+          <w:lang w:val="en-US"/>
+        </w:rPr>
+        <w:t xml:space="preserve"> LRS</w:t>
+      </w:r>
+    </w:p>
+    <w:p>
+      <w:pPr>
+        <w:pStyle w:val="ListParagraph"/>
+        <w:numPr>
+          <w:ilvl w:val="0"/>
+          <w:numId w:val="7"/>
+        </w:numPr>
+        <w:rPr>
+          <w:rFonts w:ascii="Segoe UI" w:hAnsi="Segoe UI" w:cs="Segoe UI"/>
+          <w:lang w:val="en-US"/>
+        </w:rPr>
+      </w:pPr>
+      <w:r>
+        <w:rPr>
+          <w:rFonts w:ascii="Segoe UI" w:hAnsi="Segoe UI" w:cs="Segoe UI"/>
+          <w:lang w:val="en-US"/>
+        </w:rPr>
+        <w:t>Go to Networking.  Select Connectivity Method, Firewall Rules, Connection Policy</w:t>
+      </w:r>
+      <w:r>
+        <w:rPr>
+          <w:rFonts w:ascii="Segoe UI" w:hAnsi="Segoe UI" w:cs="Segoe UI"/>
+          <w:lang w:val="en-US"/>
+        </w:rPr>
+        <w:t>.</w:t>
+      </w:r>
+    </w:p>
+    <w:p>
+      <w:pPr>
+        <w:pStyle w:val="ListParagraph"/>
+        <w:numPr>
+          <w:ilvl w:val="0"/>
+          <w:numId w:val="7"/>
+        </w:numPr>
+        <w:rPr>
+          <w:rFonts w:ascii="Segoe UI" w:hAnsi="Segoe UI" w:cs="Segoe UI"/>
+          <w:lang w:val="en-US"/>
+        </w:rPr>
+      </w:pPr>
+      <w:r>
+        <w:rPr>
+          <w:rFonts w:ascii="Segoe UI" w:hAnsi="Segoe UI" w:cs="Segoe UI"/>
+          <w:lang w:val="en-US"/>
+        </w:rPr>
+        <w:t>Review and Create</w:t>
+      </w:r>
+    </w:p>
+    <w:p>
+      <w:pPr>
+        <w:rPr>
+          <w:rFonts w:ascii="Segoe UI" w:hAnsi="Segoe UI" w:cs="Segoe UI"/>
+          <w:b/>
+          <w:bCs/>
+          <w:lang w:val="en-US"/>
+        </w:rPr>
+      </w:pPr>
+      <w:r>
+        <w:rPr>
+          <w:rFonts w:ascii="Segoe UI" w:hAnsi="Segoe UI" w:cs="Segoe UI"/>
+          <w:b/>
+          <w:bCs/>
+          <w:lang w:val="en-US"/>
+        </w:rPr>
+        <w:t>Create data pipeline:</w:t>
+      </w:r>
+    </w:p>
+    <w:p>
+      <w:pPr>
+        <w:pStyle w:val="ListParagraph"/>
+        <w:numPr>
+          <w:ilvl w:val="0"/>
+          <w:numId w:val="8"/>
+        </w:numPr>
+        <w:rPr>
+          <w:rFonts w:ascii="Segoe UI" w:hAnsi="Segoe UI" w:cs="Segoe UI"/>
+          <w:lang w:val="en-US"/>
+        </w:rPr>
+      </w:pPr>
+      <w:r>
+        <w:rPr>
+          <w:rFonts w:ascii="Segoe UI" w:hAnsi="Segoe UI" w:cs="Segoe UI"/>
+          <w:lang w:val="en-US"/>
+        </w:rPr>
+        <w:t>Create Linked Service 1</w:t>
+      </w:r>
+      <w:r>
+        <w:rPr>
+          <w:rFonts w:ascii="Segoe UI" w:hAnsi="Segoe UI" w:cs="Segoe UI"/>
+          <w:vertAlign w:val="superscript"/>
+          <w:lang w:val="en-US"/>
+        </w:rPr>
+        <w:t>st</w:t>
+      </w:r>
+      <w:r>
+        <w:rPr>
+          <w:rFonts w:ascii="Segoe UI" w:hAnsi="Segoe UI" w:cs="Segoe UI"/>
+          <w:lang w:val="en-US"/>
+        </w:rPr>
+        <w:t>. Use Azure SQL. Select Server name, database name, authentication type – SQL authentication (provider username, password)</w:t>
+      </w:r>
+      <w:r>
+        <w:rPr>
+          <w:rFonts w:ascii="Segoe UI" w:hAnsi="Segoe UI" w:cs="Segoe UI"/>
+          <w:lang w:val="en-US"/>
+        </w:rPr>
+        <w:t>. Test connection and create.</w:t>
+      </w:r>
+    </w:p>
+    <w:p>
+      <w:pPr>
+        <w:pStyle w:val="ListParagraph"/>
+        <w:numPr>
+          <w:ilvl w:val="0"/>
+          <w:numId w:val="8"/>
+        </w:numPr>
+        <w:rPr>
+          <w:rFonts w:ascii="Segoe UI" w:hAnsi="Segoe UI" w:cs="Segoe UI"/>
+          <w:lang w:val="en-US"/>
+        </w:rPr>
+      </w:pPr>
+      <w:r>
+        <w:rPr>
+          <w:rFonts w:ascii="Segoe UI" w:hAnsi="Segoe UI" w:cs="Segoe UI"/>
+          <w:lang w:val="en-US"/>
+        </w:rPr>
+        <w:t>Now select Copy data Activity: Select Azure SQL.</w:t>
+      </w:r>
+    </w:p>
+    <w:p>
+      <w:pPr>
+        <w:pStyle w:val="ListParagraph"/>
+        <w:numPr>
+          <w:ilvl w:val="0"/>
+          <w:numId w:val="8"/>
+        </w:numPr>
+        <w:rPr>
+          <w:rFonts w:ascii="Segoe UI" w:hAnsi="Segoe UI" w:cs="Segoe UI"/>
+          <w:lang w:val="en-US"/>
+        </w:rPr>
+      </w:pPr>
+      <w:r>
+        <w:rPr>
+          <w:rFonts w:ascii="Segoe UI" w:hAnsi="Segoe UI" w:cs="Segoe UI"/>
+          <w:lang w:val="en-US"/>
+        </w:rPr>
+        <w:t>In source, give name, linked service. Click on create.</w:t>
+      </w:r>
+    </w:p>
+    <w:p>
+      <w:pPr>
+        <w:pStyle w:val="ListParagraph"/>
+        <w:numPr>
+          <w:ilvl w:val="0"/>
+          <w:numId w:val="8"/>
+        </w:numPr>
+        <w:rPr>
+          <w:rFonts w:ascii="Segoe UI" w:hAnsi="Segoe UI" w:cs="Segoe UI"/>
+          <w:lang w:val="en-US"/>
+        </w:rPr>
+      </w:pPr>
+      <w:r>
+        <w:rPr>
+          <w:rFonts w:ascii="Segoe UI" w:hAnsi="Segoe UI" w:cs="Segoe UI"/>
+          <w:lang w:val="en-US"/>
+        </w:rPr>
+        <w:t>Use</w:t>
+      </w:r>
+      <w:r>
+        <w:rPr>
+          <w:rFonts w:ascii="Segoe UI" w:hAnsi="Segoe UI" w:cs="Segoe UI"/>
+          <w:lang w:val="en-US"/>
+        </w:rPr>
+        <w:t xml:space="preserve"> Query – select query</w:t>
+      </w:r>
+    </w:p>
+    <w:p>
+      <w:pPr>
+        <w:rPr>
+          <w:rFonts w:ascii="Segoe UI" w:hAnsi="Segoe UI" w:cs="Segoe UI"/>
+          <w:lang w:val="en-US"/>
+        </w:rPr>
+      </w:pPr>
+    </w:p>
+    <w:p>
+      <w:pPr>
+        <w:rPr>
+          <w:rFonts w:ascii="Segoe UI" w:hAnsi="Segoe UI" w:cs="Segoe UI"/>
+          <w:lang w:val="en-US"/>
+        </w:rPr>
+      </w:pPr>
+      <w:r>
+        <w:rPr>
+          <w:rFonts w:ascii="Segoe UI" w:hAnsi="Segoe UI" w:cs="Segoe UI"/>
+          <w:lang w:val="en-US"/>
+        </w:rPr>
+        <w:lastRenderedPageBreak/>
+        <w:t>Incremental data loading</w:t>
+      </w:r>
+    </w:p>
+    <w:p>
+      <w:pPr>
+        <w:pStyle w:val="ListParagraph"/>
+        <w:numPr>
+          <w:ilvl w:val="0"/>
+          <w:numId w:val="9"/>
+        </w:numPr>
+        <w:rPr>
+          <w:rFonts w:ascii="Segoe UI" w:hAnsi="Segoe UI" w:cs="Segoe UI"/>
+          <w:lang w:val="en-US"/>
+        </w:rPr>
+      </w:pPr>
+      <w:r>
+        <w:rPr>
+          <w:rFonts w:ascii="Segoe UI" w:hAnsi="Segoe UI" w:cs="Segoe UI"/>
+          <w:lang w:val="en-US"/>
+        </w:rPr>
+        <w:t>Create directory – monitor</w:t>
+      </w:r>
+      <w:r>
+        <w:rPr>
+          <w:rFonts w:ascii="Segoe UI" w:hAnsi="Segoe UI" w:cs="Segoe UI"/>
+          <w:lang w:val="en-US"/>
+        </w:rPr>
+        <w:t xml:space="preserve"> – add two new directory : emptyjson and lastload</w:t>
+      </w:r>
+    </w:p>
+    <w:p>
+      <w:pPr>
+        <w:pStyle w:val="ListParagraph"/>
+        <w:numPr>
+          <w:ilvl w:val="0"/>
+          <w:numId w:val="9"/>
+        </w:numPr>
+        <w:rPr>
+          <w:rFonts w:ascii="Segoe UI" w:hAnsi="Segoe UI" w:cs="Segoe UI"/>
+          <w:lang w:val="en-US"/>
+        </w:rPr>
+      </w:pPr>
+      <w:r>
+        <w:rPr>
+          <w:rFonts w:ascii="Segoe UI" w:hAnsi="Segoe UI" w:cs="Segoe UI"/>
+          <w:lang w:val="en-US"/>
+        </w:rPr>
+        <w:t>Create empty.json</w:t>
+      </w:r>
+      <w:r>
+        <w:rPr>
+          <w:rFonts w:ascii="Segoe UI" w:hAnsi="Segoe UI" w:cs="Segoe UI"/>
+          <w:lang w:val="en-US"/>
+        </w:rPr>
+        <w:t xml:space="preserve"> and upload in emptyjson directory</w:t>
+      </w:r>
+    </w:p>
+    <w:p>
+      <w:pPr>
+        <w:pStyle w:val="ListParagraph"/>
+        <w:numPr>
+          <w:ilvl w:val="0"/>
+          <w:numId w:val="9"/>
+        </w:numPr>
+        <w:rPr>
+          <w:rFonts w:ascii="Segoe UI" w:hAnsi="Segoe UI" w:cs="Segoe UI"/>
+          <w:lang w:val="en-US"/>
+        </w:rPr>
+      </w:pPr>
+      <w:r>
+        <w:rPr>
+          <w:rFonts w:ascii="Segoe UI" w:hAnsi="Segoe UI" w:cs="Segoe UI"/>
+          <w:lang w:val="en-US"/>
+        </w:rPr>
+        <w:t>In data factory, create a variable and set variable as @utcnow()</w:t>
+      </w:r>
+      <w:r>
+        <w:rPr>
+          <w:rFonts w:ascii="Segoe UI" w:hAnsi="Segoe UI" w:cs="Segoe UI"/>
+          <w:lang w:val="en-US"/>
+        </w:rPr>
+        <w:t>, get the timestamp</w:t>
+      </w:r>
+    </w:p>
+    <w:p>
+      <w:pPr>
+        <w:pStyle w:val="ListParagraph"/>
+        <w:numPr>
+          <w:ilvl w:val="0"/>
+          <w:numId w:val="9"/>
+        </w:numPr>
+        <w:rPr>
+          <w:rFonts w:ascii="Segoe UI" w:hAnsi="Segoe UI" w:cs="Segoe UI"/>
+          <w:lang w:val="en-US"/>
+        </w:rPr>
+      </w:pPr>
+      <w:r>
+        <w:rPr>
+          <w:rFonts w:ascii="Segoe UI" w:hAnsi="Segoe UI" w:cs="Segoe UI"/>
+          <w:lang w:val="en-US"/>
+        </w:rPr>
+        <w:t>Upload empty.json in lastload directory and rename as lastload.json. edit that.</w:t>
+      </w:r>
+    </w:p>
+    <w:p>
+      <w:pPr>
+        <w:pStyle w:val="ListParagraph"/>
+        <w:numPr>
+          <w:ilvl w:val="0"/>
+          <w:numId w:val="9"/>
+        </w:numPr>
+        <w:rPr>
+          <w:rFonts w:ascii="Segoe UI" w:hAnsi="Segoe UI" w:cs="Segoe UI"/>
+          <w:lang w:val="en-US"/>
+        </w:rPr>
+      </w:pPr>
+      <w:r>
+        <w:rPr>
+          <w:rFonts w:ascii="Segoe UI" w:hAnsi="Segoe UI" w:cs="Segoe UI"/>
+          <w:lang w:val="en-US"/>
+        </w:rPr>
+        <w:t>Now create lookup activity. Create dataset and set the path.</w:t>
+      </w:r>
+    </w:p>
+    <w:p>
+      <w:pPr>
+        <w:pStyle w:val="ListParagraph"/>
+        <w:rPr>
+          <w:rFonts w:ascii="Segoe UI" w:hAnsi="Segoe UI" w:cs="Segoe UI"/>
+          <w:lang w:val="en-US"/>
+        </w:rPr>
+      </w:pPr>
+    </w:p>
+    <w:p>
+      <w:pPr>
+        <w:pStyle w:val="ListParagraph"/>
+        <w:numPr>
+          <w:ilvl w:val="0"/>
+          <w:numId w:val="9"/>
+        </w:numPr>
+        <w:rPr>
+          <w:rFonts w:ascii="Segoe UI" w:hAnsi="Segoe UI" w:cs="Segoe UI"/>
+        </w:rPr>
+      </w:pPr>
+      <w:r>
+        <w:rPr>
+          <w:rFonts w:ascii="Segoe UI" w:hAnsi="Segoe UI" w:cs="Segoe UI"/>
+          <w:lang w:val="en-US"/>
+        </w:rPr>
+        <w:t xml:space="preserve">Now modify the source query as </w:t>
+      </w:r>
+    </w:p>
+    <w:p>
+      <w:pPr>
+        <w:pStyle w:val="ListParagraph"/>
+        <w:rPr>
+          <w:rFonts w:ascii="Segoe UI" w:hAnsi="Segoe UI" w:cs="Segoe UI"/>
+          <w:b/>
+          <w:bCs/>
+        </w:rPr>
+      </w:pPr>
+      <w:r>
+        <w:rPr>
+          <w:rFonts w:ascii="Segoe UI" w:hAnsi="Segoe UI" w:cs="Segoe UI"/>
+          <w:b/>
+          <w:bCs/>
+        </w:rPr>
+        <w:t>SELECT * FROM [dbo].[FactBookings]</w:t>
+      </w:r>
+    </w:p>
+    <w:p>
+      <w:pPr>
+        <w:pStyle w:val="ListParagraph"/>
+        <w:rPr>
+          <w:rFonts w:ascii="Segoe UI" w:hAnsi="Segoe UI" w:cs="Segoe UI"/>
+          <w:b/>
+          <w:bCs/>
+        </w:rPr>
+      </w:pPr>
+      <w:r>
+        <w:rPr>
+          <w:rFonts w:ascii="Segoe UI" w:hAnsi="Segoe UI" w:cs="Segoe UI"/>
+          <w:b/>
+          <w:bCs/>
+        </w:rPr>
+        <w:t>WHERE booking_date &gt; '@{activity('Lastload').output.firstRow}'</w:t>
+      </w:r>
+      <w:r>
+        <w:rPr>
+          <w:rFonts w:ascii="Segoe UI" w:hAnsi="Segoe UI" w:cs="Segoe UI"/>
+          <w:b/>
+          <w:bCs/>
+        </w:rPr>
+        <w:t>\</w:t>
+      </w:r>
+    </w:p>
+    <w:p>
+      <w:pPr>
+        <w:pStyle w:val="ListParagraph"/>
+        <w:rPr>
+          <w:rFonts w:ascii="Segoe UI" w:hAnsi="Segoe UI" w:cs="Segoe UI"/>
+          <w:b/>
+          <w:bCs/>
+        </w:rPr>
+      </w:pPr>
+    </w:p>
+    <w:p>
+      <w:pPr>
+        <w:pStyle w:val="ListParagraph"/>
+        <w:rPr>
+          <w:rFonts w:ascii="Segoe UI" w:hAnsi="Segoe UI" w:cs="Segoe UI"/>
+          <w:b/>
+          <w:bCs/>
+        </w:rPr>
+      </w:pPr>
+      <w:r>
+        <w:rPr>
+          <w:rFonts w:ascii="Segoe UI" w:hAnsi="Segoe UI" w:cs="Segoe UI"/>
+          <w:lang w:val="en-US"/>
+        </w:rPr>
+        <w:t>Another Lookup activity and rename it as latestload.</w:t>
+      </w:r>
+      <w:r>
+        <w:rPr>
+          <w:rFonts w:ascii="Segoe UI" w:hAnsi="Segoe UI" w:cs="Segoe UI"/>
+          <w:lang w:val="en-US"/>
+        </w:rPr>
+        <w:t xml:space="preserve"> Select dataset as Azure SQL. Use query as </w:t>
+      </w:r>
+      <w:r>
+        <w:rPr>
+          <w:rFonts w:ascii="Segoe UI" w:hAnsi="Segoe UI" w:cs="Segoe UI"/>
+          <w:b/>
+          <w:bCs/>
+        </w:rPr>
+        <w:t>SELECT MAX(booking_date) AS latestload</w:t>
+      </w:r>
+    </w:p>
+    <w:p>
+      <w:pPr>
+        <w:pStyle w:val="ListParagraph"/>
+        <w:rPr>
+          <w:rFonts w:ascii="Segoe UI" w:hAnsi="Segoe UI" w:cs="Segoe UI"/>
+          <w:b/>
+          <w:bCs/>
+        </w:rPr>
+      </w:pPr>
+      <w:r>
+        <w:rPr>
+          <w:rFonts w:ascii="Segoe UI" w:hAnsi="Segoe UI" w:cs="Segoe UI"/>
+          <w:b/>
+          <w:bCs/>
+        </w:rPr>
+        <w:t>FROM [dbo].[FactBookings];</w:t>
+      </w:r>
+    </w:p>
+    <w:p>
+      <w:pPr>
+        <w:pStyle w:val="ListParagraph"/>
+        <w:rPr>
+          <w:rFonts w:ascii="Segoe UI" w:hAnsi="Segoe UI" w:cs="Segoe UI"/>
+          <w:b/>
+          <w:bCs/>
+        </w:rPr>
+      </w:pPr>
+    </w:p>
+    <w:p>
+      <w:pPr>
+        <w:pStyle w:val="ListParagraph"/>
+        <w:rPr>
+          <w:rFonts w:ascii="Segoe UI" w:hAnsi="Segoe UI" w:cs="Segoe UI"/>
+          <w:b/>
+          <w:bCs/>
+        </w:rPr>
+      </w:pPr>
+      <w:r>
+        <w:rPr>
+          <w:rFonts w:ascii="Segoe UI" w:hAnsi="Segoe UI" w:cs="Segoe UI"/>
+          <w:lang w:val="en-US"/>
+        </w:rPr>
+        <w:t>Modify the Copy Data Source query as well.</w:t>
+      </w:r>
+      <w:r>
+        <w:rPr>
+          <w:rFonts w:ascii="Segoe UI" w:eastAsia="Times New Roman" w:hAnsi="Segoe UI" w:cs="Segoe UI"/>
+          <w:b/>
+          <w:bCs/>
+          <w:color w:val="000000"/>
+          <w:kern w:val="0"/>
+          <w:sz w:val="21"/>
+          <w:szCs w:val="21"/>
+          <w:lang w:eastAsia="en-GB"/>
+          <w14:ligatures w14:val="none"/>
+        </w:rPr>
+        <w:t xml:space="preserve"> </w:t>
+      </w:r>
+    </w:p>
+    <w:p>
+      <w:pPr>
+        <w:pStyle w:val="ListParagraph"/>
+        <w:shd w:val="clear" w:color="auto" w:fill="FFFFFE"/>
+        <w:spacing w:after="0" w:line="285" w:lineRule="atLeast"/>
+        <w:rPr>
+          <w:rFonts w:ascii="Segoe UI" w:eastAsia="Times New Roman" w:hAnsi="Segoe UI" w:cs="Segoe UI"/>
+          <w:b/>
+          <w:bCs/>
+          <w:color w:val="000000"/>
+          <w:kern w:val="0"/>
+          <w:sz w:val="21"/>
+          <w:szCs w:val="21"/>
+          <w:lang w:eastAsia="en-GB"/>
+          <w14:ligatures w14:val="none"/>
+        </w:rPr>
+      </w:pPr>
+      <w:r>
+        <w:rPr>
+          <w:rFonts w:ascii="Segoe UI" w:eastAsia="Times New Roman" w:hAnsi="Segoe UI" w:cs="Segoe UI"/>
+          <w:b/>
+          <w:bCs/>
+          <w:color w:val="000000"/>
+          <w:kern w:val="0"/>
+          <w:sz w:val="21"/>
+          <w:szCs w:val="21"/>
+          <w:lang w:eastAsia="en-GB"/>
+          <w14:ligatures w14:val="none"/>
+        </w:rPr>
+        <w:t>SELECT * FROM [dbo].[FactBookings]</w:t>
+      </w:r>
+    </w:p>
+    <w:p>
+      <w:pPr>
+        <w:pStyle w:val="ListParagraph"/>
+        <w:shd w:val="clear" w:color="auto" w:fill="FFFFFE"/>
+        <w:spacing w:after="0" w:line="285" w:lineRule="atLeast"/>
+        <w:rPr>
+          <w:rFonts w:ascii="Segoe UI" w:eastAsia="Times New Roman" w:hAnsi="Segoe UI" w:cs="Segoe UI"/>
+          <w:b/>
+          <w:bCs/>
+          <w:color w:val="000000"/>
+          <w:kern w:val="0"/>
+          <w:sz w:val="21"/>
+          <w:szCs w:val="21"/>
+          <w:lang w:eastAsia="en-GB"/>
+          <w14:ligatures w14:val="none"/>
+        </w:rPr>
+      </w:pPr>
+      <w:r>
+        <w:rPr>
+          <w:rFonts w:ascii="Segoe UI" w:eastAsia="Times New Roman" w:hAnsi="Segoe UI" w:cs="Segoe UI"/>
+          <w:b/>
+          <w:bCs/>
+          <w:color w:val="000000"/>
+          <w:kern w:val="0"/>
+          <w:sz w:val="21"/>
+          <w:szCs w:val="21"/>
+          <w:lang w:eastAsia="en-GB"/>
+          <w14:ligatures w14:val="none"/>
+        </w:rPr>
+        <w:t>WHERE booking_date &gt; '</w:t>
+      </w:r>
+      <w:r>
+        <w:rPr>
+          <w:rFonts w:ascii="Segoe UI" w:eastAsia="Times New Roman" w:hAnsi="Segoe UI" w:cs="Segoe UI"/>
+          <w:b/>
+          <w:bCs/>
+          <w:color w:val="0000FF"/>
+          <w:kern w:val="0"/>
+          <w:sz w:val="21"/>
+          <w:szCs w:val="21"/>
+          <w:lang w:eastAsia="en-GB"/>
+          <w14:ligatures w14:val="none"/>
+        </w:rPr>
+        <w:t>@</w:t>
+      </w:r>
+      <w:r>
+        <w:rPr>
+          <w:rFonts w:ascii="Segoe UI" w:eastAsia="Times New Roman" w:hAnsi="Segoe UI" w:cs="Segoe UI"/>
+          <w:b/>
+          <w:bCs/>
+          <w:color w:val="000000"/>
+          <w:kern w:val="0"/>
+          <w:sz w:val="21"/>
+          <w:szCs w:val="21"/>
+          <w:lang w:eastAsia="en-GB"/>
+          <w14:ligatures w14:val="none"/>
+        </w:rPr>
+        <w:t>{activity(</w:t>
+      </w:r>
+      <w:r>
+        <w:rPr>
+          <w:rFonts w:ascii="Segoe UI" w:eastAsia="Times New Roman" w:hAnsi="Segoe UI" w:cs="Segoe UI"/>
+          <w:b/>
+          <w:bCs/>
+          <w:color w:val="A31515"/>
+          <w:kern w:val="0"/>
+          <w:sz w:val="21"/>
+          <w:szCs w:val="21"/>
+          <w:lang w:eastAsia="en-GB"/>
+          <w14:ligatures w14:val="none"/>
+        </w:rPr>
+        <w:t>'Lastload'</w:t>
+      </w:r>
+      <w:r>
+        <w:rPr>
+          <w:rFonts w:ascii="Segoe UI" w:eastAsia="Times New Roman" w:hAnsi="Segoe UI" w:cs="Segoe UI"/>
+          <w:b/>
+          <w:bCs/>
+          <w:color w:val="000000"/>
+          <w:kern w:val="0"/>
+          <w:sz w:val="21"/>
+          <w:szCs w:val="21"/>
+          <w:lang w:eastAsia="en-GB"/>
+          <w14:ligatures w14:val="none"/>
+        </w:rPr>
+        <w:t>).</w:t>
+      </w:r>
+      <w:r>
+        <w:rPr>
+          <w:rFonts w:ascii="Segoe UI" w:eastAsia="Times New Roman" w:hAnsi="Segoe UI" w:cs="Segoe UI"/>
+          <w:b/>
+          <w:bCs/>
+          <w:color w:val="001188"/>
+          <w:kern w:val="0"/>
+          <w:sz w:val="21"/>
+          <w:szCs w:val="21"/>
+          <w:lang w:eastAsia="en-GB"/>
+          <w14:ligatures w14:val="none"/>
+        </w:rPr>
+        <w:t>output</w:t>
+      </w:r>
+      <w:r>
+        <w:rPr>
+          <w:rFonts w:ascii="Segoe UI" w:eastAsia="Times New Roman" w:hAnsi="Segoe UI" w:cs="Segoe UI"/>
+          <w:b/>
+          <w:bCs/>
+          <w:color w:val="000000"/>
+          <w:kern w:val="0"/>
+          <w:sz w:val="21"/>
+          <w:szCs w:val="21"/>
+          <w:lang w:eastAsia="en-GB"/>
+          <w14:ligatures w14:val="none"/>
+        </w:rPr>
+        <w:t>.</w:t>
+      </w:r>
+      <w:r>
+        <w:rPr>
+          <w:rFonts w:ascii="Segoe UI" w:eastAsia="Times New Roman" w:hAnsi="Segoe UI" w:cs="Segoe UI"/>
+          <w:b/>
+          <w:bCs/>
+          <w:color w:val="001188"/>
+          <w:kern w:val="0"/>
+          <w:sz w:val="21"/>
+          <w:szCs w:val="21"/>
+          <w:lang w:eastAsia="en-GB"/>
+          <w14:ligatures w14:val="none"/>
+        </w:rPr>
+        <w:t>firstRow</w:t>
+      </w:r>
+      <w:r>
+        <w:rPr>
+          <w:rFonts w:ascii="Segoe UI" w:eastAsia="Times New Roman" w:hAnsi="Segoe UI" w:cs="Segoe UI"/>
+          <w:b/>
+          <w:bCs/>
+          <w:color w:val="001188"/>
+          <w:kern w:val="0"/>
+          <w:sz w:val="21"/>
+          <w:szCs w:val="21"/>
+          <w:lang w:eastAsia="en-GB"/>
+          <w14:ligatures w14:val="none"/>
+        </w:rPr>
+        <w:t>.lastload</w:t>
+      </w:r>
+      <w:r>
+        <w:rPr>
+          <w:rFonts w:ascii="Segoe UI" w:eastAsia="Times New Roman" w:hAnsi="Segoe UI" w:cs="Segoe UI"/>
+          <w:b/>
+          <w:bCs/>
+          <w:color w:val="000000"/>
+          <w:kern w:val="0"/>
+          <w:sz w:val="21"/>
+          <w:szCs w:val="21"/>
+          <w:lang w:eastAsia="en-GB"/>
+          <w14:ligatures w14:val="none"/>
+        </w:rPr>
+        <w:t>}'</w:t>
+      </w:r>
+    </w:p>
+    <w:p>
+      <w:pPr>
+        <w:pStyle w:val="ListParagraph"/>
+        <w:shd w:val="clear" w:color="auto" w:fill="FFFFFE"/>
+        <w:spacing w:after="0" w:line="285" w:lineRule="atLeast"/>
+        <w:rPr>
+          <w:rFonts w:ascii="Segoe UI" w:eastAsia="Times New Roman" w:hAnsi="Segoe UI" w:cs="Segoe UI"/>
+          <w:b/>
+          <w:bCs/>
+          <w:color w:val="000000"/>
+          <w:kern w:val="0"/>
+          <w:sz w:val="21"/>
+          <w:szCs w:val="21"/>
+          <w:lang w:eastAsia="en-GB"/>
+          <w14:ligatures w14:val="none"/>
+        </w:rPr>
+      </w:pPr>
+      <w:r>
+        <w:rPr>
+          <w:rFonts w:ascii="Segoe UI" w:eastAsia="Times New Roman" w:hAnsi="Segoe UI" w:cs="Segoe UI"/>
+          <w:b/>
+          <w:bCs/>
+          <w:color w:val="000000"/>
+          <w:kern w:val="0"/>
+          <w:sz w:val="21"/>
+          <w:szCs w:val="21"/>
+          <w:lang w:eastAsia="en-GB"/>
+          <w14:ligatures w14:val="none"/>
+        </w:rPr>
+        <w:t>    AND booking_date &lt;= '</w:t>
+      </w:r>
+      <w:r>
+        <w:rPr>
+          <w:rFonts w:ascii="Segoe UI" w:eastAsia="Times New Roman" w:hAnsi="Segoe UI" w:cs="Segoe UI"/>
+          <w:b/>
+          <w:bCs/>
+          <w:color w:val="0000FF"/>
+          <w:kern w:val="0"/>
+          <w:sz w:val="21"/>
+          <w:szCs w:val="21"/>
+          <w:lang w:eastAsia="en-GB"/>
+          <w14:ligatures w14:val="none"/>
+        </w:rPr>
+        <w:t>@</w:t>
+      </w:r>
+      <w:r>
+        <w:rPr>
+          <w:rFonts w:ascii="Segoe UI" w:eastAsia="Times New Roman" w:hAnsi="Segoe UI" w:cs="Segoe UI"/>
+          <w:b/>
+          <w:bCs/>
+          <w:color w:val="000000"/>
+          <w:kern w:val="0"/>
+          <w:sz w:val="21"/>
+          <w:szCs w:val="21"/>
+          <w:lang w:eastAsia="en-GB"/>
+          <w14:ligatures w14:val="none"/>
+        </w:rPr>
+        <w:t>{activity(</w:t>
+      </w:r>
+      <w:r>
+        <w:rPr>
+          <w:rFonts w:ascii="Segoe UI" w:eastAsia="Times New Roman" w:hAnsi="Segoe UI" w:cs="Segoe UI"/>
+          <w:b/>
+          <w:bCs/>
+          <w:color w:val="A31515"/>
+          <w:kern w:val="0"/>
+          <w:sz w:val="21"/>
+          <w:szCs w:val="21"/>
+          <w:lang w:eastAsia="en-GB"/>
+          <w14:ligatures w14:val="none"/>
+        </w:rPr>
+        <w:t>'LatestLoad'</w:t>
+      </w:r>
+      <w:r>
+        <w:rPr>
+          <w:rFonts w:ascii="Segoe UI" w:eastAsia="Times New Roman" w:hAnsi="Segoe UI" w:cs="Segoe UI"/>
+          <w:b/>
+          <w:bCs/>
+          <w:color w:val="000000"/>
+          <w:kern w:val="0"/>
+          <w:sz w:val="21"/>
+          <w:szCs w:val="21"/>
+          <w:lang w:eastAsia="en-GB"/>
+          <w14:ligatures w14:val="none"/>
+        </w:rPr>
+        <w:t>).</w:t>
+      </w:r>
+      <w:r>
+        <w:rPr>
+          <w:rFonts w:ascii="Segoe UI" w:eastAsia="Times New Roman" w:hAnsi="Segoe UI" w:cs="Segoe UI"/>
+          <w:b/>
+          <w:bCs/>
+          <w:color w:val="001188"/>
+          <w:kern w:val="0"/>
+          <w:sz w:val="21"/>
+          <w:szCs w:val="21"/>
+          <w:lang w:eastAsia="en-GB"/>
+          <w14:ligatures w14:val="none"/>
+        </w:rPr>
+        <w:t>output</w:t>
+      </w:r>
+      <w:r>
+        <w:rPr>
+          <w:rFonts w:ascii="Segoe UI" w:eastAsia="Times New Roman" w:hAnsi="Segoe UI" w:cs="Segoe UI"/>
+          <w:b/>
+          <w:bCs/>
+          <w:color w:val="000000"/>
+          <w:kern w:val="0"/>
+          <w:sz w:val="21"/>
+          <w:szCs w:val="21"/>
+          <w:lang w:eastAsia="en-GB"/>
+          <w14:ligatures w14:val="none"/>
+        </w:rPr>
+        <w:t>.</w:t>
+      </w:r>
+      <w:r>
+        <w:rPr>
+          <w:rFonts w:ascii="Segoe UI" w:eastAsia="Times New Roman" w:hAnsi="Segoe UI" w:cs="Segoe UI"/>
+          <w:b/>
+          <w:bCs/>
+          <w:color w:val="001188"/>
+          <w:kern w:val="0"/>
+          <w:sz w:val="21"/>
+          <w:szCs w:val="21"/>
+          <w:lang w:eastAsia="en-GB"/>
+          <w14:ligatures w14:val="none"/>
+        </w:rPr>
+        <w:t>firstRow</w:t>
+      </w:r>
+      <w:r>
+        <w:rPr>
+          <w:rFonts w:ascii="Segoe UI" w:eastAsia="Times New Roman" w:hAnsi="Segoe UI" w:cs="Segoe UI"/>
+          <w:b/>
+          <w:bCs/>
+          <w:color w:val="001188"/>
+          <w:kern w:val="0"/>
+          <w:sz w:val="21"/>
+          <w:szCs w:val="21"/>
+          <w:lang w:eastAsia="en-GB"/>
+          <w14:ligatures w14:val="none"/>
+        </w:rPr>
+        <w:t>.latestload</w:t>
+      </w:r>
+      <w:r>
+        <w:rPr>
+          <w:rFonts w:ascii="Segoe UI" w:eastAsia="Times New Roman" w:hAnsi="Segoe UI" w:cs="Segoe UI"/>
+          <w:b/>
+          <w:bCs/>
+          <w:color w:val="000000"/>
+          <w:kern w:val="0"/>
+          <w:sz w:val="21"/>
+          <w:szCs w:val="21"/>
+          <w:lang w:eastAsia="en-GB"/>
+          <w14:ligatures w14:val="none"/>
+        </w:rPr>
+        <w:t>}';</w:t>
+      </w:r>
+    </w:p>
+    <w:p>
+      <w:pPr>
+        <w:rPr>
+          <w:rFonts w:ascii="Segoe UI" w:hAnsi="Segoe UI" w:cs="Segoe UI"/>
+          <w:lang w:val="en-US"/>
+        </w:rPr>
+      </w:pPr>
+    </w:p>
+    <w:p>
+      <w:pPr>
+        <w:pStyle w:val="ListParagraph"/>
+        <w:numPr>
+          <w:ilvl w:val="0"/>
+          <w:numId w:val="9"/>
+        </w:numPr>
+        <w:rPr>
+          <w:rFonts w:ascii="Segoe UI" w:hAnsi="Segoe UI" w:cs="Segoe UI"/>
+          <w:lang w:val="en-US"/>
+        </w:rPr>
+      </w:pPr>
+      <w:r>
+        <w:rPr>
+          <w:rFonts w:ascii="Segoe UI" w:hAnsi="Segoe UI" w:cs="Segoe UI"/>
+          <w:lang w:val="en-US"/>
+        </w:rPr>
+        <w:t xml:space="preserve">Now Tricky part: another copy activity. Give latestload. Basically for this Watermark is doing is taking the value from </w:t>
+      </w:r>
+      <w:r>
+        <w:rPr>
+          <w:rFonts w:ascii="Segoe UI" w:hAnsi="Segoe UI" w:cs="Segoe UI"/>
+          <w:lang w:val="en-US"/>
+        </w:rPr>
+        <w:t xml:space="preserve">azure sql latest data </w:t>
+      </w:r>
+      <w:r>
+        <w:rPr>
+          <w:rFonts w:ascii="Segoe UI" w:hAnsi="Segoe UI" w:cs="Segoe UI"/>
+          <w:lang w:val="en-US"/>
+        </w:rPr>
+        <w:t>and copying to latestloadjson.</w:t>
+      </w:r>
+    </w:p>
+    <w:p>
+      <w:pPr>
+        <w:pStyle w:val="ListParagraph"/>
+        <w:rPr>
+          <w:rFonts w:ascii="Segoe UI" w:hAnsi="Segoe UI" w:cs="Segoe UI"/>
+          <w:lang w:val="en-US"/>
+        </w:rPr>
+      </w:pPr>
+      <w:r>
+        <w:rPr>
+          <w:rFonts w:ascii="Segoe UI" w:hAnsi="Segoe UI" w:cs="Segoe UI"/>
+          <w:lang w:val="en-US"/>
+        </w:rPr>
+        <w:t>[Lastload  Montinor lastload</w:t>
+      </w:r>
+      <w:r>
+        <w:rPr>
+          <w:rFonts w:ascii="Segoe UI" w:hAnsi="Segoe UI" w:cs="Segoe UI"/>
+          <w:lang w:val="en-US"/>
+        </w:rPr>
+        <w:t xml:space="preserve"> json</w:t>
+      </w:r>
+      <w:r>
+        <w:rPr>
+          <w:rFonts w:ascii="Segoe UI" w:hAnsi="Segoe UI" w:cs="Segoe UI"/>
+          <w:lang w:val="en-US"/>
+        </w:rPr>
+        <w:t>] -&gt; (Latestload  Azure SQL query) -&gt; [Lastestload after copy -&gt; Monitor lastload json]</w:t>
+      </w:r>
+    </w:p>
+    <w:p>
+      <w:pPr>
+        <w:rPr>
+          <w:rFonts w:ascii="Segoe UI" w:hAnsi="Segoe UI" w:cs="Segoe UI"/>
+          <w:lang w:val="en-US"/>
+        </w:rPr>
+      </w:pPr>
+      <w:r>
+        <w:rPr>
+          <w:rFonts w:ascii="Segoe UI" w:hAnsi="Segoe UI" w:cs="Segoe UI"/>
+          <w:noProof/>
+          <w:lang w:val="en-US"/>
+        </w:rPr>
+        <w:drawing>
+          <wp:inline distT="0" distB="0" distL="0" distR="0" wp14:anchorId="1FAD7B56" wp14:editId="3BDF7F1D">
+            <wp:extent cx="6645910" cy="2110740"/>
+            <wp:effectExtent l="0" t="0" r="2540" b="3810"/>
+            <wp:docPr id="1563389790" name="Picture 1"/>
+            <wp:cNvGraphicFramePr>
+              <a:graphicFrameLocks xmlns:a="http://schemas.openxmlformats.org/drawingml/2006/main" noChangeAspect="1"/>
+            </wp:cNvGraphicFramePr>
+            <a:graphic xmlns:a="http://schemas.openxmlformats.org/drawingml/2006/main">
+              <a:graphicData uri="http://schemas.openxmlformats.org/drawingml/2006/picture">
+                <pic:pic xmlns:pic="http://schemas.openxmlformats.org/drawingml/2006/picture">
+                  <pic:nvPicPr>
+                    <pic:cNvPr id="1563389790" name=""/>
+                    <pic:cNvPicPr/>
+                  </pic:nvPicPr>
+                  <pic:blipFill>
+                    <a:blip r:embed="rId7"/>
+                    <a:stretch>
+                      <a:fillRect/>
+                    </a:stretch>
+                  </pic:blipFill>
+                  <pic:spPr>
+                    <a:xfrm>
+                      <a:off x="0" y="0"/>
+                      <a:ext cx="6645910" cy="2110740"/>
+                    </a:xfrm>
+                    <a:prstGeom prst="rect">
+                      <a:avLst/>
+                    </a:prstGeom>
+                  </pic:spPr>
+                </pic:pic>
+              </a:graphicData>
+            </a:graphic>
+          </wp:inline>
+        </w:drawing>
+      </w:r>
+    </w:p>
+    <w:p>
+      <w:pPr>
+        <w:rPr>
+          <w:rFonts w:ascii="Segoe UI" w:hAnsi="Segoe UI" w:cs="Segoe UI"/>
+          <w:lang w:val="en-US"/>
+        </w:rPr>
+      </w:pPr>
+    </w:p>
+    <w:p>
+      <w:pPr>
+        <w:rPr>
+          <w:rFonts w:ascii="Segoe UI" w:hAnsi="Segoe UI" w:cs="Segoe UI"/>
+          <w:lang w:val="en-US"/>
+        </w:rPr>
+      </w:pPr>
+    </w:p>
+    <w:p>
+      <w:pPr>
+        <w:rPr>
+          <w:rFonts w:ascii="Segoe UI" w:hAnsi="Segoe UI" w:cs="Segoe UI"/>
+          <w:lang w:val="en-US"/>
+        </w:rPr>
+      </w:pPr>
+    </w:p>
+    <w:p>
+      <w:pPr>
+        <w:rPr>
+          <w:rFonts w:ascii="Segoe UI" w:hAnsi="Segoe UI" w:cs="Segoe UI"/>
+          <w:lang w:val="en-US"/>
+        </w:rPr>
+      </w:pPr>
+    </w:p>
+    <w:p>
+      <w:pPr>
+        <w:rPr>
+          <w:rFonts w:ascii="Segoe UI" w:hAnsi="Segoe UI" w:cs="Segoe UI"/>
+          <w:lang w:val="en-US"/>
+        </w:rPr>
+      </w:pPr>
+    </w:p>
+    <w:p>
+      <w:pPr>
+        <w:rPr>
+          <w:rFonts w:ascii="Segoe UI" w:hAnsi="Segoe UI" w:cs="Segoe UI"/>
+          <w:lang w:val="en-US"/>
+        </w:rPr>
+      </w:pPr>
+    </w:p>
+    <w:p>
+      <w:pPr>
+        <w:rPr>
+          <w:rFonts w:ascii="Segoe UI" w:hAnsi="Segoe UI" w:cs="Segoe UI"/>
+          <w:lang w:val="en-US"/>
+        </w:rPr>
+      </w:pPr>
+    </w:p>
+    <w:p>
+      <w:pPr>
+        <w:rPr>
+          <w:rFonts w:ascii="Segoe UI" w:hAnsi="Segoe UI" w:cs="Segoe UI"/>
+          <w:lang w:val="en-US"/>
+        </w:rPr>
+      </w:pPr>
+    </w:p>
+    <w:p>
+      <w:pPr>
+        <w:rPr>
+          <w:rFonts w:ascii="Segoe UI" w:hAnsi="Segoe UI" w:cs="Segoe UI"/>
+          <w:lang w:val="en-US"/>
+        </w:rPr>
+      </w:pPr>
+    </w:p>
+    <w:p>
+      <w:pPr>
+        <w:rPr>
+          <w:rFonts w:ascii="Segoe UI" w:hAnsi="Segoe UI" w:cs="Segoe UI"/>
+          <w:b/>
+          <w:bCs/>
+          <w:lang w:val="en-US"/>
+        </w:rPr>
+      </w:pPr>
+      <w:r>
+        <w:rPr>
+          <w:rFonts w:ascii="Segoe UI" w:hAnsi="Segoe UI" w:cs="Segoe UI"/>
+          <w:b/>
+          <w:bCs/>
+          <w:lang w:val="en-US"/>
+        </w:rPr>
+        <w:t>Create Orchestration – Aggregate all pipeline:</w:t>
+      </w:r>
+    </w:p>
+    <w:p>
+      <w:pPr>
+        <w:pStyle w:val="ListParagraph"/>
+        <w:numPr>
+          <w:ilvl w:val="0"/>
+          <w:numId w:val="12"/>
+        </w:numPr>
+        <w:rPr>
+          <w:rFonts w:ascii="Segoe UI" w:hAnsi="Segoe UI" w:cs="Segoe UI"/>
+          <w:lang w:val="en-US"/>
+        </w:rPr>
+      </w:pPr>
+      <w:r>
+        <w:rPr>
+          <w:rFonts w:ascii="Segoe UI" w:hAnsi="Segoe UI" w:cs="Segoe UI"/>
+          <w:lang w:val="en-US"/>
+        </w:rPr>
+        <w:t>Select Execute Pipeline Activity.</w:t>
+      </w:r>
+    </w:p>
+    <w:p>
+      <w:pPr>
+        <w:pStyle w:val="ListParagraph"/>
+        <w:numPr>
+          <w:ilvl w:val="0"/>
+          <w:numId w:val="12"/>
+        </w:numPr>
+        <w:rPr>
+          <w:rFonts w:ascii="Segoe UI" w:hAnsi="Segoe UI" w:cs="Segoe UI"/>
+          <w:lang w:val="en-US"/>
+        </w:rPr>
+      </w:pPr>
+      <w:r>
+        <w:rPr>
+          <w:rFonts w:ascii="Segoe UI" w:hAnsi="Segoe UI" w:cs="Segoe UI"/>
+          <w:lang w:val="en-US"/>
+        </w:rPr>
+        <w:t>Provide name, parameter, invoked pipeline. Connect all.</w:t>
+      </w:r>
+    </w:p>
+    <w:p>
+      <w:pPr>
+        <w:pStyle w:val="ListParagraph"/>
+        <w:numPr>
+          <w:ilvl w:val="0"/>
+          <w:numId w:val="12"/>
+        </w:numPr>
+        <w:rPr>
+          <w:rFonts w:ascii="Segoe UI" w:hAnsi="Segoe UI" w:cs="Segoe UI"/>
+          <w:lang w:val="en-US"/>
+        </w:rPr>
+      </w:pPr>
+      <w:r>
+        <w:rPr>
+          <w:rFonts w:ascii="Segoe UI" w:hAnsi="Segoe UI" w:cs="Segoe UI"/>
+          <w:lang w:val="en-US"/>
+        </w:rPr>
+        <w:t>Validate and Debug</w:t>
+      </w:r>
+    </w:p>
+    <w:p>
+      <w:pPr>
+        <w:rPr>
+          <w:rFonts w:ascii="Segoe UI" w:hAnsi="Segoe UI" w:cs="Segoe UI"/>
+          <w:lang w:val="en-US"/>
+        </w:rPr>
+      </w:pPr>
+      <w:r>
+        <w:rPr>
+          <w:rFonts w:ascii="Segoe UI" w:hAnsi="Segoe UI" w:cs="Segoe UI"/>
+          <w:noProof/>
+        </w:rPr>
+        <w:drawing>
+          <wp:inline distT="0" distB="0" distL="0" distR="0" wp14:anchorId="307DD00A" wp14:editId="59957170">
+            <wp:extent cx="6645910" cy="2381250"/>
+            <wp:effectExtent l="0" t="0" r="2540" b="0"/>
+            <wp:docPr id="1468182423" name="Picture 1"/>
+            <wp:cNvGraphicFramePr>
+              <a:graphicFrameLocks xmlns:a="http://schemas.openxmlformats.org/drawingml/2006/main" noChangeAspect="1"/>
+            </wp:cNvGraphicFramePr>
+            <a:graphic xmlns:a="http://schemas.openxmlformats.org/drawingml/2006/main">
+              <a:graphicData uri="http://schemas.openxmlformats.org/drawingml/2006/picture">
+                <pic:pic xmlns:pic="http://schemas.openxmlformats.org/drawingml/2006/picture">
+                  <pic:nvPicPr>
+                    <pic:cNvPr id="0" name="Picture 1"/>
+                    <pic:cNvPicPr>
+                      <a:picLocks noChangeAspect="1" noChangeArrowheads="1"/>
+                    </pic:cNvPicPr>
+                  </pic:nvPicPr>
+                  <pic:blipFill>
+                    <a:blip r:embed="rId8">
+                      <a:extLst>
+                        <a:ext uri="{28A0092B-C50C-407E-A947-70E740481C1C}">
+                          <a14:useLocalDpi xmlns:a14="http://schemas.microsoft.com/office/drawing/2010/main" val="0"/>
+                        </a:ext>
+                      </a:extLst>
+                    </a:blip>
+                    <a:srcRect/>
+                    <a:stretch>
+                      <a:fillRect/>
+                    </a:stretch>
+                  </pic:blipFill>
+                  <pic:spPr bwMode="auto">
+                    <a:xfrm>
+                      <a:off x="0" y="0"/>
+                      <a:ext cx="6645910" cy="2381250"/>
+                    </a:xfrm>
+                    <a:prstGeom prst="rect">
+                      <a:avLst/>
+                    </a:prstGeom>
+                    <a:noFill/>
+                    <a:ln>
+                      <a:noFill/>
+                    </a:ln>
+                  </pic:spPr>
+                </pic:pic>
+              </a:graphicData>
+            </a:graphic>
+          </wp:inline>
+        </w:drawing>
+      </w:r>
+    </w:p>
+    <w:p>
+      <w:pPr>
+        <w:rPr>
+          <w:rFonts w:ascii="Segoe UI" w:hAnsi="Segoe UI" w:cs="Segoe UI"/>
+          <w:lang w:val="en-US"/>
+        </w:rPr>
+      </w:pPr>
+    </w:p>
+    <w:p>
+      <w:pPr>
+        <w:rPr>
+          <w:rFonts w:ascii="Segoe UI" w:hAnsi="Segoe UI" w:cs="Segoe UI"/>
+          <w:lang w:val="en-US"/>
+        </w:rPr>
+      </w:pPr>
+    </w:p>
+    <w:p>
+      <w:pPr>
+        <w:rPr>
+          <w:rFonts w:ascii="Segoe UI" w:hAnsi="Segoe UI" w:cs="Segoe UI"/>
+          <w:lang w:val="en-US"/>
+        </w:rPr>
+      </w:pPr>
+    </w:p>
+    <w:p>
+      <w:pPr>
+        <w:rPr>
+          <w:rFonts w:ascii="Segoe UI" w:hAnsi="Segoe UI" w:cs="Segoe UI"/>
+          <w:lang w:val="en-US"/>
+        </w:rPr>
+      </w:pPr>
+    </w:p>
+    <w:p>
+      <w:pPr>
+        <w:rPr>
+          <w:rFonts w:ascii="Segoe UI" w:hAnsi="Segoe UI" w:cs="Segoe UI"/>
+          <w:lang w:val="en-US"/>
+        </w:rPr>
+      </w:pPr>
+    </w:p>
+    <w:p>
+      <w:pPr>
+        <w:rPr>
+          <w:rFonts w:ascii="Segoe UI" w:hAnsi="Segoe UI" w:cs="Segoe UI"/>
+          <w:lang w:val="en-US"/>
+        </w:rPr>
+      </w:pPr>
+    </w:p>
+    <w:p>
+      <w:pPr>
+        <w:rPr>
+          <w:rFonts w:ascii="Segoe UI" w:hAnsi="Segoe UI" w:cs="Segoe UI"/>
+          <w:lang w:val="en-US"/>
+        </w:rPr>
+      </w:pPr>
+    </w:p>
+    <w:p>
+      <w:pPr>
+        <w:rPr>
+          <w:rFonts w:ascii="Segoe UI" w:hAnsi="Segoe UI" w:cs="Segoe UI"/>
+          <w:lang w:val="en-US"/>
+        </w:rPr>
+      </w:pPr>
+    </w:p>
+    <w:p>
+      <w:pPr>
+        <w:rPr>
+          <w:rFonts w:ascii="Segoe UI" w:hAnsi="Segoe UI" w:cs="Segoe UI"/>
+          <w:lang w:val="en-US"/>
+        </w:rPr>
+      </w:pPr>
+    </w:p>
+    <w:p>
+      <w:pPr>
+        <w:rPr>
+          <w:rFonts w:ascii="Segoe UI" w:hAnsi="Segoe UI" w:cs="Segoe UI"/>
+          <w:lang w:val="en-US"/>
+        </w:rPr>
+      </w:pPr>
+    </w:p>
+    <w:p>
+      <w:pPr>
+        <w:rPr>
+          <w:rFonts w:ascii="Segoe UI" w:hAnsi="Segoe UI" w:cs="Segoe UI"/>
+          <w:lang w:val="en-US"/>
+        </w:rPr>
+      </w:pPr>
+    </w:p>
+    <w:p>
+      <w:pPr>
+        <w:rPr>
+          <w:rFonts w:ascii="Segoe UI" w:hAnsi="Segoe UI" w:cs="Segoe UI"/>
+          <w:lang w:val="en-US"/>
+        </w:rPr>
+      </w:pPr>
+    </w:p>
+    <w:p>
+      <w:pPr>
+        <w:rPr>
+          <w:rFonts w:ascii="Segoe UI" w:hAnsi="Segoe UI" w:cs="Segoe UI"/>
+          <w:lang w:val="en-US"/>
+        </w:rPr>
+      </w:pPr>
+    </w:p>
+    <w:p>
+      <w:pPr>
+        <w:rPr>
+          <w:rFonts w:ascii="Segoe UI" w:hAnsi="Segoe UI" w:cs="Segoe UI"/>
+          <w:lang w:val="en-US"/>
+        </w:rPr>
+      </w:pPr>
+    </w:p>
+    <w:p>
+      <w:pPr>
+        <w:rPr>
+          <w:rFonts w:ascii="Segoe UI" w:hAnsi="Segoe UI" w:cs="Segoe UI"/>
+          <w:lang w:val="en-US"/>
+        </w:rPr>
+      </w:pPr>
+    </w:p>
+    <w:p>
+      <w:pPr>
+        <w:rPr>
+          <w:rFonts w:ascii="Segoe UI" w:hAnsi="Segoe UI" w:cs="Segoe UI"/>
+          <w:lang w:val="en-US"/>
+        </w:rPr>
+      </w:pPr>
+    </w:p>
+    <w:p>
+      <w:pPr>
+        <w:rPr>
+          <w:rFonts w:ascii="Segoe UI" w:hAnsi="Segoe UI" w:cs="Segoe UI"/>
+          <w:lang w:val="en-US"/>
+        </w:rPr>
+      </w:pPr>
+    </w:p>
+    <w:p>
+      <w:pPr>
+        <w:rPr>
+          <w:rFonts w:ascii="Segoe UI" w:hAnsi="Segoe UI" w:cs="Segoe UI"/>
+          <w:lang w:val="en-US"/>
+        </w:rPr>
+      </w:pPr>
+    </w:p>
+    <w:p>
+      <w:pPr>
+        <w:rPr>
+          <w:rFonts w:ascii="Segoe UI" w:hAnsi="Segoe UI" w:cs="Segoe UI"/>
+          <w:lang w:val="en-US"/>
+        </w:rPr>
+      </w:pPr>
+    </w:p>
+    <w:p>
+      <w:pPr>
+        <w:rPr>
+          <w:rFonts w:ascii="Segoe UI" w:hAnsi="Segoe UI" w:cs="Segoe UI"/>
+          <w:lang w:val="en-US"/>
+        </w:rPr>
+      </w:pPr>
+    </w:p>
+    <w:p>
+      <w:pPr>
+        <w:rPr>
+          <w:rFonts w:ascii="Segoe UI" w:hAnsi="Segoe UI" w:cs="Segoe UI"/>
+          <w:lang w:val="en-US"/>
+        </w:rPr>
+      </w:pPr>
+    </w:p>
+    <w:p>
+      <w:pPr>
+        <w:pStyle w:val="Heading1"/>
+        <w:rPr>
+          <w:rFonts w:ascii="Segoe UI" w:hAnsi="Segoe UI" w:cs="Segoe UI"/>
+          <w:lang w:val="en-US"/>
+        </w:rPr>
+      </w:pPr>
+      <w:r>
+        <w:rPr>
+          <w:rFonts w:ascii="Segoe UI" w:hAnsi="Segoe UI" w:cs="Segoe UI"/>
+          <w:lang w:val="en-US"/>
+        </w:rPr>
+        <w:t>Data Flow</w:t>
+      </w:r>
+    </w:p>
+    <w:p>
+      <w:pPr>
+        <w:pStyle w:val="Heading2"/>
+        <w:rPr>
+          <w:lang w:val="en-US"/>
+        </w:rPr>
+      </w:pPr>
+      <w:r>
+        <w:rPr>
+          <w:lang w:val="en-US"/>
+        </w:rPr>
+        <w:t>Data Transformation</w:t>
+      </w:r>
+    </w:p>
+    <w:p>
+      <w:pPr>
+        <w:pStyle w:val="ListParagraph"/>
+        <w:numPr>
+          <w:ilvl w:val="0"/>
+          <w:numId w:val="13"/>
+        </w:numPr>
+        <w:rPr>
+          <w:rFonts w:ascii="Segoe UI" w:hAnsi="Segoe UI" w:cs="Segoe UI"/>
+          <w:lang w:val="en-US"/>
+        </w:rPr>
+      </w:pPr>
+      <w:r>
+        <w:rPr>
+          <w:rFonts w:ascii="Segoe UI" w:hAnsi="Segoe UI" w:cs="Segoe UI"/>
+          <w:lang w:val="en-US"/>
+        </w:rPr>
+        <w:t>Create a new Data flow and rename it.</w:t>
+      </w:r>
+    </w:p>
+    <w:p>
+      <w:pPr>
+        <w:pStyle w:val="ListParagraph"/>
+        <w:numPr>
+          <w:ilvl w:val="0"/>
+          <w:numId w:val="13"/>
+        </w:numPr>
+        <w:rPr>
+          <w:rFonts w:ascii="Segoe UI" w:hAnsi="Segoe UI" w:cs="Segoe UI"/>
+          <w:lang w:val="en-US"/>
+        </w:rPr>
+      </w:pPr>
+      <w:r>
+        <w:rPr>
+          <w:rFonts w:ascii="Segoe UI" w:hAnsi="Segoe UI" w:cs="Segoe UI"/>
+          <w:lang w:val="en-US"/>
+        </w:rPr>
+        <w:t>Source Type – Dataset and Dateset – Create new dataset from ADLS Gen 2</w:t>
+      </w:r>
+    </w:p>
+    <w:p>
+      <w:pPr>
+        <w:pStyle w:val="ListParagraph"/>
+        <w:numPr>
+          <w:ilvl w:val="0"/>
+          <w:numId w:val="13"/>
+        </w:numPr>
+        <w:rPr>
+          <w:rFonts w:ascii="Segoe UI" w:hAnsi="Segoe UI" w:cs="Segoe UI"/>
+          <w:lang w:val="en-US"/>
+        </w:rPr>
+      </w:pPr>
+      <w:r>
+        <w:rPr>
+          <w:rFonts w:ascii="Segoe UI" w:hAnsi="Segoe UI" w:cs="Segoe UI"/>
+          <w:lang w:val="en-US"/>
+        </w:rPr>
+        <w:t>Go to Projection tab and select import projection. (mandatory step for transformation)</w:t>
+      </w:r>
+    </w:p>
+    <w:p>
+      <w:pPr>
+        <w:pStyle w:val="ListParagraph"/>
+        <w:numPr>
+          <w:ilvl w:val="0"/>
+          <w:numId w:val="13"/>
+        </w:numPr>
+        <w:rPr>
+          <w:rFonts w:ascii="Segoe UI" w:hAnsi="Segoe UI" w:cs="Segoe UI"/>
+          <w:lang w:val="en-US"/>
+        </w:rPr>
+      </w:pPr>
+      <w:r>
+        <w:rPr>
+          <w:rFonts w:ascii="Segoe UI" w:hAnsi="Segoe UI" w:cs="Segoe UI"/>
+          <w:lang w:val="en-US"/>
+        </w:rPr>
+        <w:t>Turn on data flow debug for Data Preview</w:t>
+      </w:r>
+    </w:p>
+    <w:p>
+      <w:pPr>
+        <w:pStyle w:val="ListParagraph"/>
+        <w:numPr>
+          <w:ilvl w:val="0"/>
+          <w:numId w:val="13"/>
+        </w:numPr>
+        <w:rPr>
+          <w:rFonts w:ascii="Segoe UI" w:hAnsi="Segoe UI" w:cs="Segoe UI"/>
+          <w:lang w:val="en-US"/>
+        </w:rPr>
+      </w:pPr>
+      <w:r>
+        <w:rPr>
+          <w:rFonts w:ascii="Segoe UI" w:hAnsi="Segoe UI" w:cs="Segoe UI"/>
+          <w:lang w:val="en-US"/>
+        </w:rPr>
+        <w:t>Click on + and add transformation as per business need.</w:t>
+      </w:r>
+    </w:p>
+    <w:p>
+      <w:pPr>
+        <w:pStyle w:val="Heading2"/>
+        <w:rPr>
+          <w:lang w:val="en-US"/>
+        </w:rPr>
+      </w:pPr>
+      <w:r>
+        <w:rPr>
+          <w:lang w:val="en-US"/>
+        </w:rPr>
+        <w:t>Data Sink</w:t>
+      </w:r>
+    </w:p>
+    <w:p>
+      <w:pPr>
+        <w:pStyle w:val="ListParagraph"/>
+        <w:numPr>
+          <w:ilvl w:val="0"/>
+          <w:numId w:val="14"/>
+        </w:numPr>
+        <w:rPr>
+          <w:rFonts w:ascii="Segoe UI" w:hAnsi="Segoe UI" w:cs="Segoe UI"/>
+          <w:lang w:val="en-US"/>
+        </w:rPr>
+      </w:pPr>
+      <w:r>
+        <w:rPr>
+          <w:rFonts w:ascii="Segoe UI" w:hAnsi="Segoe UI" w:cs="Segoe UI"/>
+          <w:lang w:val="en-US"/>
+        </w:rPr>
+        <w:t>Create activity Alter Row</w:t>
+      </w:r>
+    </w:p>
+    <w:p>
+      <w:pPr>
+        <w:pStyle w:val="ListParagraph"/>
+        <w:numPr>
+          <w:ilvl w:val="0"/>
+          <w:numId w:val="14"/>
+        </w:numPr>
+        <w:rPr>
+          <w:rFonts w:ascii="Segoe UI" w:hAnsi="Segoe UI" w:cs="Segoe UI"/>
+          <w:lang w:val="en-US"/>
+        </w:rPr>
+      </w:pPr>
+      <w:r>
+        <w:rPr>
+          <w:rFonts w:ascii="Segoe UI" w:hAnsi="Segoe UI" w:cs="Segoe UI"/>
+          <w:lang w:val="en-US"/>
+        </w:rPr>
+        <w:t>Use Alter Row condition as Upsert (update + insert) if. Condition can be 1=1</w:t>
+      </w:r>
+    </w:p>
+    <w:p>
+      <w:pPr>
+        <w:pStyle w:val="ListParagraph"/>
+        <w:numPr>
+          <w:ilvl w:val="0"/>
+          <w:numId w:val="14"/>
+        </w:numPr>
+        <w:rPr>
+          <w:rFonts w:ascii="Segoe UI" w:hAnsi="Segoe UI" w:cs="Segoe UI"/>
+          <w:lang w:val="en-US"/>
+        </w:rPr>
+      </w:pPr>
+      <w:r>
+        <w:rPr>
+          <w:rFonts w:ascii="Segoe UI" w:hAnsi="Segoe UI" w:cs="Segoe UI"/>
+          <w:lang w:val="en-US"/>
+        </w:rPr>
+        <w:t>Select activity Sink. Sink type – Inline. Inline dataset type – Delta, Allow schema drift</w:t>
+      </w:r>
+    </w:p>
+    <w:p>
+      <w:pPr>
+        <w:pStyle w:val="ListParagraph"/>
+        <w:numPr>
+          <w:ilvl w:val="0"/>
+          <w:numId w:val="14"/>
+        </w:numPr>
+        <w:rPr>
+          <w:rFonts w:ascii="Segoe UI" w:hAnsi="Segoe UI" w:cs="Segoe UI"/>
+          <w:lang w:val="en-US"/>
+        </w:rPr>
+      </w:pPr>
+      <w:r>
+        <w:rPr>
+          <w:rFonts w:ascii="Segoe UI" w:hAnsi="Segoe UI" w:cs="Segoe UI"/>
+          <w:lang w:val="en-US"/>
+        </w:rPr>
+        <w:t>In settings, provide folder path, Update method as Allow Upsert.</w:t>
+      </w:r>
+    </w:p>
+    <w:p>
+      <w:pPr>
+        <w:pStyle w:val="ListParagraph"/>
+        <w:numPr>
+          <w:ilvl w:val="0"/>
+          <w:numId w:val="14"/>
+        </w:numPr>
+        <w:rPr>
+          <w:rFonts w:ascii="Segoe UI" w:hAnsi="Segoe UI" w:cs="Segoe UI"/>
+          <w:lang w:val="en-US"/>
+        </w:rPr>
+      </w:pPr>
+      <w:r>
+        <w:rPr>
+          <w:rFonts w:ascii="Segoe UI" w:hAnsi="Segoe UI" w:cs="Segoe UI"/>
+          <w:lang w:val="en-US"/>
+        </w:rPr>
+        <w:t>Key Coloums as primary key.</w:t>
+      </w:r>
+    </w:p>
+    <w:p>
+      <w:pPr>
+        <w:rPr>
+          <w:rFonts w:ascii="Segoe UI" w:hAnsi="Segoe UI" w:cs="Segoe UI"/>
+          <w:lang w:val="en-US"/>
+        </w:rPr>
+      </w:pPr>
+      <w:r>
+        <w:rPr>
+          <w:rFonts w:ascii="Segoe UI" w:hAnsi="Segoe UI" w:cs="Segoe UI"/>
+          <w:lang w:val="en-US"/>
+        </w:rPr>
+        <w:drawing>
+          <wp:inline distT="0" distB="0" distL="0" distR="0" wp14:anchorId="11194657" wp14:editId="345CDAE3">
+            <wp:extent cx="6645910" cy="2851785"/>
+            <wp:effectExtent l="0" t="0" r="2540" b="5715"/>
+            <wp:docPr id="144633668" name="Picture 1"/>
+            <wp:cNvGraphicFramePr>
+              <a:graphicFrameLocks xmlns:a="http://schemas.openxmlformats.org/drawingml/2006/main" noChangeAspect="1"/>
+            </wp:cNvGraphicFramePr>
+            <a:graphic xmlns:a="http://schemas.openxmlformats.org/drawingml/2006/main">
+              <a:graphicData uri="http://schemas.openxmlformats.org/drawingml/2006/picture">
+                <pic:pic xmlns:pic="http://schemas.openxmlformats.org/drawingml/2006/picture">
+                  <pic:nvPicPr>
+                    <pic:cNvPr id="144633668" name=""/>
+                    <pic:cNvPicPr/>
+                  </pic:nvPicPr>
+                  <pic:blipFill>
+                    <a:blip r:embed="rId9"/>
+                    <a:stretch>
+                      <a:fillRect/>
+                    </a:stretch>
+                  </pic:blipFill>
+                  <pic:spPr>
+                    <a:xfrm>
+                      <a:off x="0" y="0"/>
+                      <a:ext cx="6645910" cy="2851785"/>
+                    </a:xfrm>
+                    <a:prstGeom prst="rect">
+                      <a:avLst/>
+                    </a:prstGeom>
+                  </pic:spPr>
+                </pic:pic>
+              </a:graphicData>
+            </a:graphic>
+          </wp:inline>
+        </w:drawing>
+      </w:r>
+    </w:p>
+    <w:p>
+      <w:pPr>
+        <w:rPr>
+          <w:rFonts w:ascii="Segoe UI" w:hAnsi="Segoe UI" w:cs="Segoe UI"/>
+          <w:lang w:val="en-US"/>
+        </w:rPr>
+      </w:pPr>
+      <w:r>
+        <w:rPr>
+          <w:rFonts w:ascii="Segoe UI" w:hAnsi="Segoe UI" w:cs="Segoe UI"/>
+          <w:lang w:val="en-US"/>
+        </w:rPr>
+        <w:t>Now, its time to create a pipeline.</w:t>
+      </w:r>
+    </w:p>
+    <w:p>
+      <w:pPr>
+        <w:pStyle w:val="ListParagraph"/>
+        <w:numPr>
+          <w:ilvl w:val="0"/>
+          <w:numId w:val="15"/>
+        </w:numPr>
+        <w:rPr>
+          <w:rFonts w:ascii="Segoe UI" w:hAnsi="Segoe UI" w:cs="Segoe UI"/>
+          <w:lang w:val="en-US"/>
+        </w:rPr>
+      </w:pPr>
+      <w:r>
+        <w:rPr>
+          <w:rFonts w:ascii="Segoe UI" w:hAnsi="Segoe UI" w:cs="Segoe UI"/>
+          <w:lang w:val="en-US"/>
+        </w:rPr>
+        <w:t>Simply create a pipeline and in settings select the data transformation pipeline.</w:t>
+      </w:r>
+    </w:p>
+    <w:p>
+      <w:pPr>
+        <w:pStyle w:val="ListParagraph"/>
+        <w:numPr>
+          <w:ilvl w:val="0"/>
+          <w:numId w:val="15"/>
+        </w:numPr>
+        <w:rPr>
+          <w:rFonts w:ascii="Segoe UI" w:hAnsi="Segoe UI" w:cs="Segoe UI"/>
+          <w:lang w:val="en-US"/>
+        </w:rPr>
+      </w:pPr>
+      <w:r>
+        <w:rPr>
+          <w:rFonts w:ascii="Segoe UI" w:hAnsi="Segoe UI" w:cs="Segoe UI"/>
+          <w:lang w:val="en-US"/>
+        </w:rPr>
+        <w:t>Validate and Debug</w:t>
+      </w:r>
+    </w:p>
+    <w:p>
+      <w:pPr>
+        <w:rPr>
+          <w:rFonts w:ascii="Segoe UI" w:hAnsi="Segoe UI" w:cs="Segoe UI"/>
+          <w:lang w:val="en-US"/>
+        </w:rPr>
+      </w:pPr>
+      <w:r>
+        <w:rPr>
+          <w:rFonts w:ascii="Segoe UI" w:hAnsi="Segoe UI" w:cs="Segoe UI"/>
+          <w:lang w:val="en-US"/>
+        </w:rPr>
+        <w:lastRenderedPageBreak/>
+        <w:drawing>
+          <wp:inline distT="0" distB="0" distL="0" distR="0" wp14:anchorId="6D03DE35" wp14:editId="2E0C0B39">
+            <wp:extent cx="6645910" cy="3587115"/>
+            <wp:effectExtent l="0" t="0" r="2540" b="0"/>
+            <wp:docPr id="1211602873" name="Picture 1"/>
+            <wp:cNvGraphicFramePr>
+              <a:graphicFrameLocks xmlns:a="http://schemas.openxmlformats.org/drawingml/2006/main" noChangeAspect="1"/>
+            </wp:cNvGraphicFramePr>
+            <a:graphic xmlns:a="http://schemas.openxmlformats.org/drawingml/2006/main">
+              <a:graphicData uri="http://schemas.openxmlformats.org/drawingml/2006/picture">
+                <pic:pic xmlns:pic="http://schemas.openxmlformats.org/drawingml/2006/picture">
+                  <pic:nvPicPr>
+                    <pic:cNvPr id="1211602873" name=""/>
+                    <pic:cNvPicPr/>
+                  </pic:nvPicPr>
+                  <pic:blipFill>
+                    <a:blip r:embed="rId10"/>
+                    <a:stretch>
+                      <a:fillRect/>
+                    </a:stretch>
+                  </pic:blipFill>
+                  <pic:spPr>
+                    <a:xfrm>
+                      <a:off x="0" y="0"/>
+                      <a:ext cx="6645910" cy="3587115"/>
+                    </a:xfrm>
+                    <a:prstGeom prst="rect">
+                      <a:avLst/>
+                    </a:prstGeom>
+                  </pic:spPr>
+                </pic:pic>
+              </a:graphicData>
+            </a:graphic>
+          </wp:inline>
+        </w:drawing>
+      </w:r>
+    </w:p>
+    <w:p>
+      <w:pPr>
+        <w:pStyle w:val="ListParagraph"/>
+        <w:numPr>
+          <w:ilvl w:val="0"/>
+          <w:numId w:val="16"/>
+        </w:numPr>
+        <w:rPr>
+          <w:rFonts w:ascii="Segoe UI" w:hAnsi="Segoe UI" w:cs="Segoe UI"/>
+          <w:lang w:val="en-US"/>
+        </w:rPr>
+      </w:pPr>
+      <w:r>
+        <w:rPr>
+          <w:rFonts w:ascii="Segoe UI" w:hAnsi="Segoe UI" w:cs="Segoe UI"/>
+          <w:lang w:val="en-US"/>
+        </w:rPr>
+        <w:t>In Gold Layer data, use Delta Lake in Source Settings and Inline dataset</w:t>
+      </w:r>
+      <w:r>
+        <w:rPr>
+          <w:rFonts w:ascii="Segoe UI" w:hAnsi="Segoe UI" w:cs="Segoe UI"/>
+          <w:lang w:val="en-US"/>
+        </w:rPr>
+        <w:t xml:space="preserve"> type as Delta and Linked Service.</w:t>
+      </w:r>
+    </w:p>
+    <w:p>
+      <w:pPr>
+        <w:pStyle w:val="ListParagraph"/>
+        <w:numPr>
+          <w:ilvl w:val="0"/>
+          <w:numId w:val="16"/>
+        </w:numPr>
+        <w:rPr>
+          <w:rFonts w:ascii="Segoe UI" w:hAnsi="Segoe UI" w:cs="Segoe UI"/>
+          <w:lang w:val="en-US"/>
+        </w:rPr>
+      </w:pPr>
+      <w:r>
+        <w:rPr>
+          <w:rFonts w:ascii="Segoe UI" w:hAnsi="Segoe UI" w:cs="Segoe UI"/>
+          <w:lang w:val="en-US"/>
+        </w:rPr>
+        <w:t xml:space="preserve">Provide Source </w:t>
+      </w:r>
+      <w:r>
+        <w:rPr>
+          <w:rFonts w:ascii="Segoe UI" w:hAnsi="Segoe UI" w:cs="Segoe UI"/>
+          <w:lang w:val="en-US"/>
+        </w:rPr>
+        <w:t>Option – Path.</w:t>
+      </w:r>
+    </w:p>
+    <w:p>
+      <w:pPr>
+        <w:pStyle w:val="ListParagraph"/>
+        <w:numPr>
+          <w:ilvl w:val="0"/>
+          <w:numId w:val="16"/>
+        </w:numPr>
+        <w:rPr>
+          <w:rFonts w:ascii="Segoe UI" w:hAnsi="Segoe UI" w:cs="Segoe UI"/>
+          <w:lang w:val="en-US"/>
+        </w:rPr>
+      </w:pPr>
+      <w:r>
+        <w:rPr>
+          <w:rFonts w:ascii="Segoe UI" w:hAnsi="Segoe UI" w:cs="Segoe UI"/>
+          <w:lang w:val="en-US"/>
+        </w:rPr>
+        <w:t>Import Projection (mandatory step)</w:t>
+      </w:r>
+    </w:p>
+    <w:p>
+      <w:pPr>
+        <w:pStyle w:val="ListParagraph"/>
+        <w:numPr>
+          <w:ilvl w:val="0"/>
+          <w:numId w:val="16"/>
+        </w:numPr>
+        <w:rPr>
+          <w:rFonts w:ascii="Segoe UI" w:hAnsi="Segoe UI" w:cs="Segoe UI"/>
+          <w:lang w:val="en-US"/>
+        </w:rPr>
+      </w:pPr>
+      <w:r>
+        <w:rPr>
+          <w:rFonts w:ascii="Segoe UI" w:hAnsi="Segoe UI" w:cs="Segoe UI"/>
+          <w:lang w:val="en-US"/>
+        </w:rPr>
+        <w:t>Select Join activity and provide all the necessary fields like left and right stream, join type, join condition etc.</w:t>
+      </w:r>
+    </w:p>
+    <w:p>
+      <w:pPr>
+        <w:pStyle w:val="ListParagraph"/>
+        <w:numPr>
+          <w:ilvl w:val="0"/>
+          <w:numId w:val="16"/>
+        </w:numPr>
+        <w:rPr>
+          <w:rFonts w:ascii="Segoe UI" w:hAnsi="Segoe UI" w:cs="Segoe UI"/>
+          <w:lang w:val="en-US"/>
+        </w:rPr>
+      </w:pPr>
+      <w:r>
+        <w:rPr>
+          <w:rFonts w:ascii="Segoe UI" w:hAnsi="Segoe UI" w:cs="Segoe UI"/>
+          <w:lang w:val="en-US"/>
+        </w:rPr>
+        <w:t>After Join, Select coloums, aggregate, window function, Dense Rank etc as per business need.</w:t>
+      </w:r>
+    </w:p>
+    <w:p>
+      <w:pPr>
+        <w:rPr>
+          <w:rFonts w:ascii="Segoe UI" w:hAnsi="Segoe UI" w:cs="Segoe UI"/>
+          <w:lang w:val="en-US"/>
+        </w:rPr>
+      </w:pPr>
+      <w:r>
+        <w:rPr>
+          <w:rFonts w:ascii="Segoe UI" w:hAnsi="Segoe UI" w:cs="Segoe UI"/>
+          <w:lang w:val="en-US"/>
+        </w:rPr>
+        <w:drawing>
+          <wp:inline distT="0" distB="0" distL="0" distR="0" wp14:anchorId="2F81A95D" wp14:editId="7121DFBA">
+            <wp:extent cx="6645910" cy="1619250"/>
+            <wp:effectExtent l="0" t="0" r="2540" b="0"/>
+            <wp:docPr id="2010365580" name="Picture 1"/>
+            <wp:cNvGraphicFramePr>
+              <a:graphicFrameLocks xmlns:a="http://schemas.openxmlformats.org/drawingml/2006/main" noChangeAspect="1"/>
+            </wp:cNvGraphicFramePr>
+            <a:graphic xmlns:a="http://schemas.openxmlformats.org/drawingml/2006/main">
+              <a:graphicData uri="http://schemas.openxmlformats.org/drawingml/2006/picture">
+                <pic:pic xmlns:pic="http://schemas.openxmlformats.org/drawingml/2006/picture">
+                  <pic:nvPicPr>
+                    <pic:cNvPr id="2010365580" name=""/>
+                    <pic:cNvPicPr/>
+                  </pic:nvPicPr>
+                  <pic:blipFill>
+                    <a:blip r:embed="rId11"/>
+                    <a:stretch>
+                      <a:fillRect/>
+                    </a:stretch>
+                  </pic:blipFill>
+                  <pic:spPr>
+                    <a:xfrm>
+                      <a:off x="0" y="0"/>
+                      <a:ext cx="6645910" cy="1619250"/>
+                    </a:xfrm>
+                    <a:prstGeom prst="rect">
+                      <a:avLst/>
+                    </a:prstGeom>
+                  </pic:spPr>
+                </pic:pic>
+              </a:graphicData>
+            </a:graphic>
+          </wp:inline>
+        </w:drawing>
+      </w:r>
+    </w:p>
+    <w:p>
+      <w:pPr>
+        <w:rPr>
+          <w:rFonts w:ascii="Segoe UI" w:hAnsi="Segoe UI" w:cs="Segoe UI"/>
+          <w:lang w:val="en-US"/>
+        </w:rPr>
+      </w:pPr>
+    </w:p>
+    <w:p>
+      <w:pPr>
+        <w:rPr>
+          <w:rFonts w:ascii="Segoe UI" w:hAnsi="Segoe UI" w:cs="Segoe UI"/>
+          <w:lang w:val="en-US"/>
+        </w:rPr>
+      </w:pPr>
+      <w:r>
+        <w:rPr>
+          <w:rFonts w:ascii="Segoe UI" w:hAnsi="Segoe UI" w:cs="Segoe UI"/>
+          <w:lang w:val="en-US"/>
+        </w:rPr>
+        <w:t>That’s all. Connect GitHub or Azure DevOps to save your code.</w:t>
       </w:r>
     </w:p>
     <w:sectPr>
@@ -696,6 +3143,537 @@
 <file path=word/numbering.xml><?xml version="1.0" encoding="utf-8"?>
 <w:numbering xmlns:wpc="http://schemas.microsoft.com/office/word/2010/wordprocessingCanvas" xmlns:cx="http://schemas.microsoft.com/office/drawing/2014/chartex" xmlns:cx1="http://schemas.microsoft.com/office/drawing/2015/9/8/chartex" xmlns:cx2="http://schemas.microsoft.com/office/drawing/2015/10/21/chartex" xmlns:cx3="http://schemas.microsoft.com/office/drawing/2016/5/9/chartex" xmlns:cx4="http://schemas.microsoft.com/office/drawing/2016/5/10/chartex" xmlns:cx5="http://schemas.microsoft.com/office/drawing/2016/5/11/chartex" xmlns:cx6="http://schemas.microsoft.com/office/drawing/2016/5/12/chartex" xmlns:cx7="http://schemas.microsoft.com/office/drawing/2016/5/13/chartex" xmlns:cx8="http://schemas.microsoft.com/office/drawing/2016/5/14/chartex" xmlns:mc="http://schemas.openxmlformats.org/markup-compatibility/2006" xmlns:aink="http://schemas.microsoft.com/office/drawing/2016/ink" xmlns:am3d="http://schemas.microsoft.com/office/drawing/2017/model3d" xmlns:o="urn:schemas-microsoft-com:office:office" xmlns:oel="http://schemas.microsoft.com/office/2019/extlst" xmlns:r="http://schemas.openxmlformats.org/officeDocument/2006/relationships" xmlns:m="http://schemas.openxmlformats.org/officeDocument/2006/math" xmlns:v="urn:schemas-microsoft-com:vml" xmlns:wp14="http://schemas.microsoft.com/office/word/2010/wordprocessingDrawing" xmlns:wp="http://schemas.openxmlformats.org/drawingml/2006/wordprocessingDrawing" xmlns:w10="urn:schemas-microsoft-com:office:word" xmlns:w="http://schemas.openxmlformats.org/wordprocessingml/2006/main" xmlns:w14="http://schemas.microsoft.com/office/word/2010/wordml" xmlns:w15="http://schemas.microsoft.com/office/word/2012/wordml" xmlns:w16cex="http://schemas.microsoft.com/office/word/2018/wordml/cex" xmlns:w16cid="http://schemas.microsoft.com/office/word/2016/wordml/cid" xmlns:w16="http://schemas.microsoft.com/office/word/2018/wordml" xmlns:w16du="http://schemas.microsoft.com/office/word/2023/wordml/word16du" xmlns:w16sdtdh="http://schemas.microsoft.com/office/word/2020/wordml/sdtdatahash" xmlns:w16sdtfl="http://schemas.microsoft.com/office/word/2024/wordml/sdtformatlock" xmlns:w16se="http://schemas.microsoft.com/office/word/2015/wordml/symex" xmlns:wpg="http://schemas.microsoft.com/office/word/2010/wordprocessingGroup" xmlns:wpi="http://schemas.microsoft.com/office/word/2010/wordprocessingInk" xmlns:wne="http://schemas.microsoft.com/office/word/2006/wordml" xmlns:wps="http://schemas.microsoft.com/office/word/2010/wordprocessingShape" mc:Ignorable="w14 w15 w16se w16cid w16 w16cex w16sdtdh w16sdtfl w16du wp14">
   <w:abstractNum w:abstractNumId="0" w15:restartNumberingAfterBreak="0">
+    <w:nsid w:val="05A07D57"/>
+    <w:multiLevelType w:val="hybridMultilevel"/>
+    <w:tmpl w:val="CF240D60"/>
+    <w:lvl w:ilvl="0" w:tplc="0809000F">
+      <w:start w:val="1"/>
+      <w:numFmt w:val="decimal"/>
+      <w:lvlText w:val="%1."/>
+      <w:lvlJc w:val="left"/>
+      <w:pPr>
+        <w:ind w:left="720" w:hanging="360"/>
+      </w:pPr>
+      <w:rPr>
+        <w:rFonts w:hint="default"/>
+      </w:rPr>
+    </w:lvl>
+    <w:lvl w:ilvl="1" w:tplc="08090019" w:tentative="1">
+      <w:start w:val="1"/>
+      <w:numFmt w:val="lowerLetter"/>
+      <w:lvlText w:val="%2."/>
+      <w:lvlJc w:val="left"/>
+      <w:pPr>
+        <w:ind w:left="1440" w:hanging="360"/>
+      </w:pPr>
+    </w:lvl>
+    <w:lvl w:ilvl="2" w:tplc="0809001B" w:tentative="1">
+      <w:start w:val="1"/>
+      <w:numFmt w:val="lowerRoman"/>
+      <w:lvlText w:val="%3."/>
+      <w:lvlJc w:val="right"/>
+      <w:pPr>
+        <w:ind w:left="2160" w:hanging="180"/>
+      </w:pPr>
+    </w:lvl>
+    <w:lvl w:ilvl="3" w:tplc="0809000F" w:tentative="1">
+      <w:start w:val="1"/>
+      <w:numFmt w:val="decimal"/>
+      <w:lvlText w:val="%4."/>
+      <w:lvlJc w:val="left"/>
+      <w:pPr>
+        <w:ind w:left="2880" w:hanging="360"/>
+      </w:pPr>
+    </w:lvl>
+    <w:lvl w:ilvl="4" w:tplc="08090019" w:tentative="1">
+      <w:start w:val="1"/>
+      <w:numFmt w:val="lowerLetter"/>
+      <w:lvlText w:val="%5."/>
+      <w:lvlJc w:val="left"/>
+      <w:pPr>
+        <w:ind w:left="3600" w:hanging="360"/>
+      </w:pPr>
+    </w:lvl>
+    <w:lvl w:ilvl="5" w:tplc="0809001B" w:tentative="1">
+      <w:start w:val="1"/>
+      <w:numFmt w:val="lowerRoman"/>
+      <w:lvlText w:val="%6."/>
+      <w:lvlJc w:val="right"/>
+      <w:pPr>
+        <w:ind w:left="4320" w:hanging="180"/>
+      </w:pPr>
+    </w:lvl>
+    <w:lvl w:ilvl="6" w:tplc="0809000F" w:tentative="1">
+      <w:start w:val="1"/>
+      <w:numFmt w:val="decimal"/>
+      <w:lvlText w:val="%7."/>
+      <w:lvlJc w:val="left"/>
+      <w:pPr>
+        <w:ind w:left="5040" w:hanging="360"/>
+      </w:pPr>
+    </w:lvl>
+    <w:lvl w:ilvl="7" w:tplc="08090019" w:tentative="1">
+      <w:start w:val="1"/>
+      <w:numFmt w:val="lowerLetter"/>
+      <w:lvlText w:val="%8."/>
+      <w:lvlJc w:val="left"/>
+      <w:pPr>
+        <w:ind w:left="5760" w:hanging="360"/>
+      </w:pPr>
+    </w:lvl>
+    <w:lvl w:ilvl="8" w:tplc="0809001B" w:tentative="1">
+      <w:start w:val="1"/>
+      <w:numFmt w:val="lowerRoman"/>
+      <w:lvlText w:val="%9."/>
+      <w:lvlJc w:val="right"/>
+      <w:pPr>
+        <w:ind w:left="6480" w:hanging="180"/>
+      </w:pPr>
+    </w:lvl>
+  </w:abstractNum>
+  <w:abstractNum w:abstractNumId="1" w15:restartNumberingAfterBreak="0">
+    <w:nsid w:val="05CE5D6B"/>
+    <w:multiLevelType w:val="hybridMultilevel"/>
+    <w:tmpl w:val="707A5E02"/>
+    <w:lvl w:ilvl="0" w:tplc="0809000F">
+      <w:start w:val="1"/>
+      <w:numFmt w:val="decimal"/>
+      <w:lvlText w:val="%1."/>
+      <w:lvlJc w:val="left"/>
+      <w:pPr>
+        <w:ind w:left="720" w:hanging="360"/>
+      </w:pPr>
+      <w:rPr>
+        <w:rFonts w:hint="default"/>
+      </w:rPr>
+    </w:lvl>
+    <w:lvl w:ilvl="1" w:tplc="08090019" w:tentative="1">
+      <w:start w:val="1"/>
+      <w:numFmt w:val="lowerLetter"/>
+      <w:lvlText w:val="%2."/>
+      <w:lvlJc w:val="left"/>
+      <w:pPr>
+        <w:ind w:left="1440" w:hanging="360"/>
+      </w:pPr>
+    </w:lvl>
+    <w:lvl w:ilvl="2" w:tplc="0809001B" w:tentative="1">
+      <w:start w:val="1"/>
+      <w:numFmt w:val="lowerRoman"/>
+      <w:lvlText w:val="%3."/>
+      <w:lvlJc w:val="right"/>
+      <w:pPr>
+        <w:ind w:left="2160" w:hanging="180"/>
+      </w:pPr>
+    </w:lvl>
+    <w:lvl w:ilvl="3" w:tplc="0809000F" w:tentative="1">
+      <w:start w:val="1"/>
+      <w:numFmt w:val="decimal"/>
+      <w:lvlText w:val="%4."/>
+      <w:lvlJc w:val="left"/>
+      <w:pPr>
+        <w:ind w:left="2880" w:hanging="360"/>
+      </w:pPr>
+    </w:lvl>
+    <w:lvl w:ilvl="4" w:tplc="08090019" w:tentative="1">
+      <w:start w:val="1"/>
+      <w:numFmt w:val="lowerLetter"/>
+      <w:lvlText w:val="%5."/>
+      <w:lvlJc w:val="left"/>
+      <w:pPr>
+        <w:ind w:left="3600" w:hanging="360"/>
+      </w:pPr>
+    </w:lvl>
+    <w:lvl w:ilvl="5" w:tplc="0809001B" w:tentative="1">
+      <w:start w:val="1"/>
+      <w:numFmt w:val="lowerRoman"/>
+      <w:lvlText w:val="%6."/>
+      <w:lvlJc w:val="right"/>
+      <w:pPr>
+        <w:ind w:left="4320" w:hanging="180"/>
+      </w:pPr>
+    </w:lvl>
+    <w:lvl w:ilvl="6" w:tplc="0809000F" w:tentative="1">
+      <w:start w:val="1"/>
+      <w:numFmt w:val="decimal"/>
+      <w:lvlText w:val="%7."/>
+      <w:lvlJc w:val="left"/>
+      <w:pPr>
+        <w:ind w:left="5040" w:hanging="360"/>
+      </w:pPr>
+    </w:lvl>
+    <w:lvl w:ilvl="7" w:tplc="08090019" w:tentative="1">
+      <w:start w:val="1"/>
+      <w:numFmt w:val="lowerLetter"/>
+      <w:lvlText w:val="%8."/>
+      <w:lvlJc w:val="left"/>
+      <w:pPr>
+        <w:ind w:left="5760" w:hanging="360"/>
+      </w:pPr>
+    </w:lvl>
+    <w:lvl w:ilvl="8" w:tplc="0809001B" w:tentative="1">
+      <w:start w:val="1"/>
+      <w:numFmt w:val="lowerRoman"/>
+      <w:lvlText w:val="%9."/>
+      <w:lvlJc w:val="right"/>
+      <w:pPr>
+        <w:ind w:left="6480" w:hanging="180"/>
+      </w:pPr>
+    </w:lvl>
+  </w:abstractNum>
+  <w:abstractNum w:abstractNumId="2" w15:restartNumberingAfterBreak="0">
+    <w:nsid w:val="08124AC6"/>
+    <w:multiLevelType w:val="hybridMultilevel"/>
+    <w:tmpl w:val="A696515E"/>
+    <w:lvl w:ilvl="0" w:tplc="0809000F">
+      <w:start w:val="1"/>
+      <w:numFmt w:val="decimal"/>
+      <w:lvlText w:val="%1."/>
+      <w:lvlJc w:val="left"/>
+      <w:pPr>
+        <w:ind w:left="720" w:hanging="360"/>
+      </w:pPr>
+      <w:rPr>
+        <w:rFonts w:hint="default"/>
+      </w:rPr>
+    </w:lvl>
+    <w:lvl w:ilvl="1" w:tplc="08090019" w:tentative="1">
+      <w:start w:val="1"/>
+      <w:numFmt w:val="lowerLetter"/>
+      <w:lvlText w:val="%2."/>
+      <w:lvlJc w:val="left"/>
+      <w:pPr>
+        <w:ind w:left="1440" w:hanging="360"/>
+      </w:pPr>
+    </w:lvl>
+    <w:lvl w:ilvl="2" w:tplc="0809001B" w:tentative="1">
+      <w:start w:val="1"/>
+      <w:numFmt w:val="lowerRoman"/>
+      <w:lvlText w:val="%3."/>
+      <w:lvlJc w:val="right"/>
+      <w:pPr>
+        <w:ind w:left="2160" w:hanging="180"/>
+      </w:pPr>
+    </w:lvl>
+    <w:lvl w:ilvl="3" w:tplc="0809000F" w:tentative="1">
+      <w:start w:val="1"/>
+      <w:numFmt w:val="decimal"/>
+      <w:lvlText w:val="%4."/>
+      <w:lvlJc w:val="left"/>
+      <w:pPr>
+        <w:ind w:left="2880" w:hanging="360"/>
+      </w:pPr>
+    </w:lvl>
+    <w:lvl w:ilvl="4" w:tplc="08090019" w:tentative="1">
+      <w:start w:val="1"/>
+      <w:numFmt w:val="lowerLetter"/>
+      <w:lvlText w:val="%5."/>
+      <w:lvlJc w:val="left"/>
+      <w:pPr>
+        <w:ind w:left="3600" w:hanging="360"/>
+      </w:pPr>
+    </w:lvl>
+    <w:lvl w:ilvl="5" w:tplc="0809001B" w:tentative="1">
+      <w:start w:val="1"/>
+      <w:numFmt w:val="lowerRoman"/>
+      <w:lvlText w:val="%6."/>
+      <w:lvlJc w:val="right"/>
+      <w:pPr>
+        <w:ind w:left="4320" w:hanging="180"/>
+      </w:pPr>
+    </w:lvl>
+    <w:lvl w:ilvl="6" w:tplc="0809000F" w:tentative="1">
+      <w:start w:val="1"/>
+      <w:numFmt w:val="decimal"/>
+      <w:lvlText w:val="%7."/>
+      <w:lvlJc w:val="left"/>
+      <w:pPr>
+        <w:ind w:left="5040" w:hanging="360"/>
+      </w:pPr>
+    </w:lvl>
+    <w:lvl w:ilvl="7" w:tplc="08090019" w:tentative="1">
+      <w:start w:val="1"/>
+      <w:numFmt w:val="lowerLetter"/>
+      <w:lvlText w:val="%8."/>
+      <w:lvlJc w:val="left"/>
+      <w:pPr>
+        <w:ind w:left="5760" w:hanging="360"/>
+      </w:pPr>
+    </w:lvl>
+    <w:lvl w:ilvl="8" w:tplc="0809001B" w:tentative="1">
+      <w:start w:val="1"/>
+      <w:numFmt w:val="lowerRoman"/>
+      <w:lvlText w:val="%9."/>
+      <w:lvlJc w:val="right"/>
+      <w:pPr>
+        <w:ind w:left="6480" w:hanging="180"/>
+      </w:pPr>
+    </w:lvl>
+  </w:abstractNum>
+  <w:abstractNum w:abstractNumId="3" w15:restartNumberingAfterBreak="0">
+    <w:nsid w:val="08530168"/>
+    <w:multiLevelType w:val="hybridMultilevel"/>
+    <w:tmpl w:val="5B0E9046"/>
+    <w:lvl w:ilvl="0" w:tplc="0809000F">
+      <w:start w:val="1"/>
+      <w:numFmt w:val="decimal"/>
+      <w:lvlText w:val="%1."/>
+      <w:lvlJc w:val="left"/>
+      <w:pPr>
+        <w:ind w:left="720" w:hanging="360"/>
+      </w:pPr>
+      <w:rPr>
+        <w:rFonts w:hint="default"/>
+      </w:rPr>
+    </w:lvl>
+    <w:lvl w:ilvl="1" w:tplc="08090019" w:tentative="1">
+      <w:start w:val="1"/>
+      <w:numFmt w:val="lowerLetter"/>
+      <w:lvlText w:val="%2."/>
+      <w:lvlJc w:val="left"/>
+      <w:pPr>
+        <w:ind w:left="1440" w:hanging="360"/>
+      </w:pPr>
+    </w:lvl>
+    <w:lvl w:ilvl="2" w:tplc="0809001B" w:tentative="1">
+      <w:start w:val="1"/>
+      <w:numFmt w:val="lowerRoman"/>
+      <w:lvlText w:val="%3."/>
+      <w:lvlJc w:val="right"/>
+      <w:pPr>
+        <w:ind w:left="2160" w:hanging="180"/>
+      </w:pPr>
+    </w:lvl>
+    <w:lvl w:ilvl="3" w:tplc="0809000F" w:tentative="1">
+      <w:start w:val="1"/>
+      <w:numFmt w:val="decimal"/>
+      <w:lvlText w:val="%4."/>
+      <w:lvlJc w:val="left"/>
+      <w:pPr>
+        <w:ind w:left="2880" w:hanging="360"/>
+      </w:pPr>
+    </w:lvl>
+    <w:lvl w:ilvl="4" w:tplc="08090019" w:tentative="1">
+      <w:start w:val="1"/>
+      <w:numFmt w:val="lowerLetter"/>
+      <w:lvlText w:val="%5."/>
+      <w:lvlJc w:val="left"/>
+      <w:pPr>
+        <w:ind w:left="3600" w:hanging="360"/>
+      </w:pPr>
+    </w:lvl>
+    <w:lvl w:ilvl="5" w:tplc="0809001B" w:tentative="1">
+      <w:start w:val="1"/>
+      <w:numFmt w:val="lowerRoman"/>
+      <w:lvlText w:val="%6."/>
+      <w:lvlJc w:val="right"/>
+      <w:pPr>
+        <w:ind w:left="4320" w:hanging="180"/>
+      </w:pPr>
+    </w:lvl>
+    <w:lvl w:ilvl="6" w:tplc="0809000F" w:tentative="1">
+      <w:start w:val="1"/>
+      <w:numFmt w:val="decimal"/>
+      <w:lvlText w:val="%7."/>
+      <w:lvlJc w:val="left"/>
+      <w:pPr>
+        <w:ind w:left="5040" w:hanging="360"/>
+      </w:pPr>
+    </w:lvl>
+    <w:lvl w:ilvl="7" w:tplc="08090019" w:tentative="1">
+      <w:start w:val="1"/>
+      <w:numFmt w:val="lowerLetter"/>
+      <w:lvlText w:val="%8."/>
+      <w:lvlJc w:val="left"/>
+      <w:pPr>
+        <w:ind w:left="5760" w:hanging="360"/>
+      </w:pPr>
+    </w:lvl>
+    <w:lvl w:ilvl="8" w:tplc="0809001B" w:tentative="1">
+      <w:start w:val="1"/>
+      <w:numFmt w:val="lowerRoman"/>
+      <w:lvlText w:val="%9."/>
+      <w:lvlJc w:val="right"/>
+      <w:pPr>
+        <w:ind w:left="6480" w:hanging="180"/>
+      </w:pPr>
+    </w:lvl>
+  </w:abstractNum>
+  <w:abstractNum w:abstractNumId="4" w15:restartNumberingAfterBreak="0">
+    <w:nsid w:val="09F418E3"/>
+    <w:multiLevelType w:val="hybridMultilevel"/>
+    <w:tmpl w:val="2286B372"/>
+    <w:lvl w:ilvl="0" w:tplc="0809000F">
+      <w:start w:val="1"/>
+      <w:numFmt w:val="decimal"/>
+      <w:lvlText w:val="%1."/>
+      <w:lvlJc w:val="left"/>
+      <w:pPr>
+        <w:ind w:left="720" w:hanging="360"/>
+      </w:pPr>
+      <w:rPr>
+        <w:rFonts w:hint="default"/>
+      </w:rPr>
+    </w:lvl>
+    <w:lvl w:ilvl="1" w:tplc="08090019" w:tentative="1">
+      <w:start w:val="1"/>
+      <w:numFmt w:val="lowerLetter"/>
+      <w:lvlText w:val="%2."/>
+      <w:lvlJc w:val="left"/>
+      <w:pPr>
+        <w:ind w:left="1440" w:hanging="360"/>
+      </w:pPr>
+    </w:lvl>
+    <w:lvl w:ilvl="2" w:tplc="0809001B" w:tentative="1">
+      <w:start w:val="1"/>
+      <w:numFmt w:val="lowerRoman"/>
+      <w:lvlText w:val="%3."/>
+      <w:lvlJc w:val="right"/>
+      <w:pPr>
+        <w:ind w:left="2160" w:hanging="180"/>
+      </w:pPr>
+    </w:lvl>
+    <w:lvl w:ilvl="3" w:tplc="0809000F" w:tentative="1">
+      <w:start w:val="1"/>
+      <w:numFmt w:val="decimal"/>
+      <w:lvlText w:val="%4."/>
+      <w:lvlJc w:val="left"/>
+      <w:pPr>
+        <w:ind w:left="2880" w:hanging="360"/>
+      </w:pPr>
+    </w:lvl>
+    <w:lvl w:ilvl="4" w:tplc="08090019" w:tentative="1">
+      <w:start w:val="1"/>
+      <w:numFmt w:val="lowerLetter"/>
+      <w:lvlText w:val="%5."/>
+      <w:lvlJc w:val="left"/>
+      <w:pPr>
+        <w:ind w:left="3600" w:hanging="360"/>
+      </w:pPr>
+    </w:lvl>
+    <w:lvl w:ilvl="5" w:tplc="0809001B" w:tentative="1">
+      <w:start w:val="1"/>
+      <w:numFmt w:val="lowerRoman"/>
+      <w:lvlText w:val="%6."/>
+      <w:lvlJc w:val="right"/>
+      <w:pPr>
+        <w:ind w:left="4320" w:hanging="180"/>
+      </w:pPr>
+    </w:lvl>
+    <w:lvl w:ilvl="6" w:tplc="0809000F" w:tentative="1">
+      <w:start w:val="1"/>
+      <w:numFmt w:val="decimal"/>
+      <w:lvlText w:val="%7."/>
+      <w:lvlJc w:val="left"/>
+      <w:pPr>
+        <w:ind w:left="5040" w:hanging="360"/>
+      </w:pPr>
+    </w:lvl>
+    <w:lvl w:ilvl="7" w:tplc="08090019" w:tentative="1">
+      <w:start w:val="1"/>
+      <w:numFmt w:val="lowerLetter"/>
+      <w:lvlText w:val="%8."/>
+      <w:lvlJc w:val="left"/>
+      <w:pPr>
+        <w:ind w:left="5760" w:hanging="360"/>
+      </w:pPr>
+    </w:lvl>
+    <w:lvl w:ilvl="8" w:tplc="0809001B" w:tentative="1">
+      <w:start w:val="1"/>
+      <w:numFmt w:val="lowerRoman"/>
+      <w:lvlText w:val="%9."/>
+      <w:lvlJc w:val="right"/>
+      <w:pPr>
+        <w:ind w:left="6480" w:hanging="180"/>
+      </w:pPr>
+    </w:lvl>
+  </w:abstractNum>
+  <w:abstractNum w:abstractNumId="5" w15:restartNumberingAfterBreak="0">
+    <w:nsid w:val="2DDA3271"/>
+    <w:multiLevelType w:val="hybridMultilevel"/>
+    <w:tmpl w:val="BDB8F060"/>
+    <w:lvl w:ilvl="0" w:tplc="0809000F">
+      <w:start w:val="1"/>
+      <w:numFmt w:val="decimal"/>
+      <w:lvlText w:val="%1."/>
+      <w:lvlJc w:val="left"/>
+      <w:pPr>
+        <w:ind w:left="720" w:hanging="360"/>
+      </w:pPr>
+    </w:lvl>
+    <w:lvl w:ilvl="1" w:tplc="08090019" w:tentative="1">
+      <w:start w:val="1"/>
+      <w:numFmt w:val="lowerLetter"/>
+      <w:lvlText w:val="%2."/>
+      <w:lvlJc w:val="left"/>
+      <w:pPr>
+        <w:ind w:left="1440" w:hanging="360"/>
+      </w:pPr>
+    </w:lvl>
+    <w:lvl w:ilvl="2" w:tplc="0809001B" w:tentative="1">
+      <w:start w:val="1"/>
+      <w:numFmt w:val="lowerRoman"/>
+      <w:lvlText w:val="%3."/>
+      <w:lvlJc w:val="right"/>
+      <w:pPr>
+        <w:ind w:left="2160" w:hanging="180"/>
+      </w:pPr>
+    </w:lvl>
+    <w:lvl w:ilvl="3" w:tplc="0809000F" w:tentative="1">
+      <w:start w:val="1"/>
+      <w:numFmt w:val="decimal"/>
+      <w:lvlText w:val="%4."/>
+      <w:lvlJc w:val="left"/>
+      <w:pPr>
+        <w:ind w:left="2880" w:hanging="360"/>
+      </w:pPr>
+    </w:lvl>
+    <w:lvl w:ilvl="4" w:tplc="08090019" w:tentative="1">
+      <w:start w:val="1"/>
+      <w:numFmt w:val="lowerLetter"/>
+      <w:lvlText w:val="%5."/>
+      <w:lvlJc w:val="left"/>
+      <w:pPr>
+        <w:ind w:left="3600" w:hanging="360"/>
+      </w:pPr>
+    </w:lvl>
+    <w:lvl w:ilvl="5" w:tplc="0809001B" w:tentative="1">
+      <w:start w:val="1"/>
+      <w:numFmt w:val="lowerRoman"/>
+      <w:lvlText w:val="%6."/>
+      <w:lvlJc w:val="right"/>
+      <w:pPr>
+        <w:ind w:left="4320" w:hanging="180"/>
+      </w:pPr>
+    </w:lvl>
+    <w:lvl w:ilvl="6" w:tplc="0809000F" w:tentative="1">
+      <w:start w:val="1"/>
+      <w:numFmt w:val="decimal"/>
+      <w:lvlText w:val="%7."/>
+      <w:lvlJc w:val="left"/>
+      <w:pPr>
+        <w:ind w:left="5040" w:hanging="360"/>
+      </w:pPr>
+    </w:lvl>
+    <w:lvl w:ilvl="7" w:tplc="08090019" w:tentative="1">
+      <w:start w:val="1"/>
+      <w:numFmt w:val="lowerLetter"/>
+      <w:lvlText w:val="%8."/>
+      <w:lvlJc w:val="left"/>
+      <w:pPr>
+        <w:ind w:left="5760" w:hanging="360"/>
+      </w:pPr>
+    </w:lvl>
+    <w:lvl w:ilvl="8" w:tplc="0809001B" w:tentative="1">
+      <w:start w:val="1"/>
+      <w:numFmt w:val="lowerRoman"/>
+      <w:lvlText w:val="%9."/>
+      <w:lvlJc w:val="right"/>
+      <w:pPr>
+        <w:ind w:left="6480" w:hanging="180"/>
+      </w:pPr>
+    </w:lvl>
+  </w:abstractNum>
+  <w:abstractNum w:abstractNumId="6" w15:restartNumberingAfterBreak="0">
     <w:nsid w:val="30B41391"/>
     <w:multiLevelType w:val="hybridMultilevel"/>
     <w:tmpl w:val="D7AA474E"/>
@@ -784,7 +3762,96 @@
       </w:pPr>
     </w:lvl>
   </w:abstractNum>
-  <w:abstractNum w:abstractNumId="1" w15:restartNumberingAfterBreak="0">
+  <w:abstractNum w:abstractNumId="7" w15:restartNumberingAfterBreak="0">
+    <w:nsid w:val="352A51B9"/>
+    <w:multiLevelType w:val="hybridMultilevel"/>
+    <w:tmpl w:val="7F6E1FD2"/>
+    <w:lvl w:ilvl="0" w:tplc="0809000F">
+      <w:start w:val="1"/>
+      <w:numFmt w:val="decimal"/>
+      <w:lvlText w:val="%1."/>
+      <w:lvlJc w:val="left"/>
+      <w:pPr>
+        <w:ind w:left="720" w:hanging="360"/>
+      </w:pPr>
+      <w:rPr>
+        <w:rFonts w:hint="default"/>
+      </w:rPr>
+    </w:lvl>
+    <w:lvl w:ilvl="1" w:tplc="08090019" w:tentative="1">
+      <w:start w:val="1"/>
+      <w:numFmt w:val="lowerLetter"/>
+      <w:lvlText w:val="%2."/>
+      <w:lvlJc w:val="left"/>
+      <w:pPr>
+        <w:ind w:left="1440" w:hanging="360"/>
+      </w:pPr>
+    </w:lvl>
+    <w:lvl w:ilvl="2" w:tplc="0809001B" w:tentative="1">
+      <w:start w:val="1"/>
+      <w:numFmt w:val="lowerRoman"/>
+      <w:lvlText w:val="%3."/>
+      <w:lvlJc w:val="right"/>
+      <w:pPr>
+        <w:ind w:left="2160" w:hanging="180"/>
+      </w:pPr>
+    </w:lvl>
+    <w:lvl w:ilvl="3" w:tplc="0809000F" w:tentative="1">
+      <w:start w:val="1"/>
+      <w:numFmt w:val="decimal"/>
+      <w:lvlText w:val="%4."/>
+      <w:lvlJc w:val="left"/>
+      <w:pPr>
+        <w:ind w:left="2880" w:hanging="360"/>
+      </w:pPr>
+    </w:lvl>
+    <w:lvl w:ilvl="4" w:tplc="08090019" w:tentative="1">
+      <w:start w:val="1"/>
+      <w:numFmt w:val="lowerLetter"/>
+      <w:lvlText w:val="%5."/>
+      <w:lvlJc w:val="left"/>
+      <w:pPr>
+        <w:ind w:left="3600" w:hanging="360"/>
+      </w:pPr>
+    </w:lvl>
+    <w:lvl w:ilvl="5" w:tplc="0809001B" w:tentative="1">
+      <w:start w:val="1"/>
+      <w:numFmt w:val="lowerRoman"/>
+      <w:lvlText w:val="%6."/>
+      <w:lvlJc w:val="right"/>
+      <w:pPr>
+        <w:ind w:left="4320" w:hanging="180"/>
+      </w:pPr>
+    </w:lvl>
+    <w:lvl w:ilvl="6" w:tplc="0809000F" w:tentative="1">
+      <w:start w:val="1"/>
+      <w:numFmt w:val="decimal"/>
+      <w:lvlText w:val="%7."/>
+      <w:lvlJc w:val="left"/>
+      <w:pPr>
+        <w:ind w:left="5040" w:hanging="360"/>
+      </w:pPr>
+    </w:lvl>
+    <w:lvl w:ilvl="7" w:tplc="08090019" w:tentative="1">
+      <w:start w:val="1"/>
+      <w:numFmt w:val="lowerLetter"/>
+      <w:lvlText w:val="%8."/>
+      <w:lvlJc w:val="left"/>
+      <w:pPr>
+        <w:ind w:left="5760" w:hanging="360"/>
+      </w:pPr>
+    </w:lvl>
+    <w:lvl w:ilvl="8" w:tplc="0809001B" w:tentative="1">
+      <w:start w:val="1"/>
+      <w:numFmt w:val="lowerRoman"/>
+      <w:lvlText w:val="%9."/>
+      <w:lvlJc w:val="right"/>
+      <w:pPr>
+        <w:ind w:left="6480" w:hanging="180"/>
+      </w:pPr>
+    </w:lvl>
+  </w:abstractNum>
+  <w:abstractNum w:abstractNumId="8" w15:restartNumberingAfterBreak="0">
     <w:nsid w:val="396D3A36"/>
     <w:multiLevelType w:val="hybridMultilevel"/>
     <w:tmpl w:val="D3C4C110"/>
@@ -873,7 +3940,274 @@
       </w:pPr>
     </w:lvl>
   </w:abstractNum>
-  <w:abstractNum w:abstractNumId="2" w15:restartNumberingAfterBreak="0">
+  <w:abstractNum w:abstractNumId="9" w15:restartNumberingAfterBreak="0">
+    <w:nsid w:val="42CF5484"/>
+    <w:multiLevelType w:val="hybridMultilevel"/>
+    <w:tmpl w:val="CA1C4408"/>
+    <w:lvl w:ilvl="0" w:tplc="0809000F">
+      <w:start w:val="1"/>
+      <w:numFmt w:val="decimal"/>
+      <w:lvlText w:val="%1."/>
+      <w:lvlJc w:val="left"/>
+      <w:pPr>
+        <w:ind w:left="720" w:hanging="360"/>
+      </w:pPr>
+      <w:rPr>
+        <w:rFonts w:hint="default"/>
+      </w:rPr>
+    </w:lvl>
+    <w:lvl w:ilvl="1" w:tplc="08090019" w:tentative="1">
+      <w:start w:val="1"/>
+      <w:numFmt w:val="lowerLetter"/>
+      <w:lvlText w:val="%2."/>
+      <w:lvlJc w:val="left"/>
+      <w:pPr>
+        <w:ind w:left="1440" w:hanging="360"/>
+      </w:pPr>
+    </w:lvl>
+    <w:lvl w:ilvl="2" w:tplc="0809001B" w:tentative="1">
+      <w:start w:val="1"/>
+      <w:numFmt w:val="lowerRoman"/>
+      <w:lvlText w:val="%3."/>
+      <w:lvlJc w:val="right"/>
+      <w:pPr>
+        <w:ind w:left="2160" w:hanging="180"/>
+      </w:pPr>
+    </w:lvl>
+    <w:lvl w:ilvl="3" w:tplc="0809000F" w:tentative="1">
+      <w:start w:val="1"/>
+      <w:numFmt w:val="decimal"/>
+      <w:lvlText w:val="%4."/>
+      <w:lvlJc w:val="left"/>
+      <w:pPr>
+        <w:ind w:left="2880" w:hanging="360"/>
+      </w:pPr>
+    </w:lvl>
+    <w:lvl w:ilvl="4" w:tplc="08090019" w:tentative="1">
+      <w:start w:val="1"/>
+      <w:numFmt w:val="lowerLetter"/>
+      <w:lvlText w:val="%5."/>
+      <w:lvlJc w:val="left"/>
+      <w:pPr>
+        <w:ind w:left="3600" w:hanging="360"/>
+      </w:pPr>
+    </w:lvl>
+    <w:lvl w:ilvl="5" w:tplc="0809001B" w:tentative="1">
+      <w:start w:val="1"/>
+      <w:numFmt w:val="lowerRoman"/>
+      <w:lvlText w:val="%6."/>
+      <w:lvlJc w:val="right"/>
+      <w:pPr>
+        <w:ind w:left="4320" w:hanging="180"/>
+      </w:pPr>
+    </w:lvl>
+    <w:lvl w:ilvl="6" w:tplc="0809000F" w:tentative="1">
+      <w:start w:val="1"/>
+      <w:numFmt w:val="decimal"/>
+      <w:lvlText w:val="%7."/>
+      <w:lvlJc w:val="left"/>
+      <w:pPr>
+        <w:ind w:left="5040" w:hanging="360"/>
+      </w:pPr>
+    </w:lvl>
+    <w:lvl w:ilvl="7" w:tplc="08090019" w:tentative="1">
+      <w:start w:val="1"/>
+      <w:numFmt w:val="lowerLetter"/>
+      <w:lvlText w:val="%8."/>
+      <w:lvlJc w:val="left"/>
+      <w:pPr>
+        <w:ind w:left="5760" w:hanging="360"/>
+      </w:pPr>
+    </w:lvl>
+    <w:lvl w:ilvl="8" w:tplc="0809001B" w:tentative="1">
+      <w:start w:val="1"/>
+      <w:numFmt w:val="lowerRoman"/>
+      <w:lvlText w:val="%9."/>
+      <w:lvlJc w:val="right"/>
+      <w:pPr>
+        <w:ind w:left="6480" w:hanging="180"/>
+      </w:pPr>
+    </w:lvl>
+  </w:abstractNum>
+  <w:abstractNum w:abstractNumId="10" w15:restartNumberingAfterBreak="0">
+    <w:nsid w:val="4F867F37"/>
+    <w:multiLevelType w:val="hybridMultilevel"/>
+    <w:tmpl w:val="D29C3CF2"/>
+    <w:lvl w:ilvl="0" w:tplc="0809000F">
+      <w:start w:val="1"/>
+      <w:numFmt w:val="decimal"/>
+      <w:lvlText w:val="%1."/>
+      <w:lvlJc w:val="left"/>
+      <w:pPr>
+        <w:ind w:left="720" w:hanging="360"/>
+      </w:pPr>
+      <w:rPr>
+        <w:rFonts w:hint="default"/>
+      </w:rPr>
+    </w:lvl>
+    <w:lvl w:ilvl="1" w:tplc="08090019" w:tentative="1">
+      <w:start w:val="1"/>
+      <w:numFmt w:val="lowerLetter"/>
+      <w:lvlText w:val="%2."/>
+      <w:lvlJc w:val="left"/>
+      <w:pPr>
+        <w:ind w:left="1440" w:hanging="360"/>
+      </w:pPr>
+    </w:lvl>
+    <w:lvl w:ilvl="2" w:tplc="0809001B" w:tentative="1">
+      <w:start w:val="1"/>
+      <w:numFmt w:val="lowerRoman"/>
+      <w:lvlText w:val="%3."/>
+      <w:lvlJc w:val="right"/>
+      <w:pPr>
+        <w:ind w:left="2160" w:hanging="180"/>
+      </w:pPr>
+    </w:lvl>
+    <w:lvl w:ilvl="3" w:tplc="0809000F" w:tentative="1">
+      <w:start w:val="1"/>
+      <w:numFmt w:val="decimal"/>
+      <w:lvlText w:val="%4."/>
+      <w:lvlJc w:val="left"/>
+      <w:pPr>
+        <w:ind w:left="2880" w:hanging="360"/>
+      </w:pPr>
+    </w:lvl>
+    <w:lvl w:ilvl="4" w:tplc="08090019" w:tentative="1">
+      <w:start w:val="1"/>
+      <w:numFmt w:val="lowerLetter"/>
+      <w:lvlText w:val="%5."/>
+      <w:lvlJc w:val="left"/>
+      <w:pPr>
+        <w:ind w:left="3600" w:hanging="360"/>
+      </w:pPr>
+    </w:lvl>
+    <w:lvl w:ilvl="5" w:tplc="0809001B" w:tentative="1">
+      <w:start w:val="1"/>
+      <w:numFmt w:val="lowerRoman"/>
+      <w:lvlText w:val="%6."/>
+      <w:lvlJc w:val="right"/>
+      <w:pPr>
+        <w:ind w:left="4320" w:hanging="180"/>
+      </w:pPr>
+    </w:lvl>
+    <w:lvl w:ilvl="6" w:tplc="0809000F" w:tentative="1">
+      <w:start w:val="1"/>
+      <w:numFmt w:val="decimal"/>
+      <w:lvlText w:val="%7."/>
+      <w:lvlJc w:val="left"/>
+      <w:pPr>
+        <w:ind w:left="5040" w:hanging="360"/>
+      </w:pPr>
+    </w:lvl>
+    <w:lvl w:ilvl="7" w:tplc="08090019" w:tentative="1">
+      <w:start w:val="1"/>
+      <w:numFmt w:val="lowerLetter"/>
+      <w:lvlText w:val="%8."/>
+      <w:lvlJc w:val="left"/>
+      <w:pPr>
+        <w:ind w:left="5760" w:hanging="360"/>
+      </w:pPr>
+    </w:lvl>
+    <w:lvl w:ilvl="8" w:tplc="0809001B" w:tentative="1">
+      <w:start w:val="1"/>
+      <w:numFmt w:val="lowerRoman"/>
+      <w:lvlText w:val="%9."/>
+      <w:lvlJc w:val="right"/>
+      <w:pPr>
+        <w:ind w:left="6480" w:hanging="180"/>
+      </w:pPr>
+    </w:lvl>
+  </w:abstractNum>
+  <w:abstractNum w:abstractNumId="11" w15:restartNumberingAfterBreak="0">
+    <w:nsid w:val="5CE34B69"/>
+    <w:multiLevelType w:val="hybridMultilevel"/>
+    <w:tmpl w:val="211C983E"/>
+    <w:lvl w:ilvl="0" w:tplc="0809000F">
+      <w:start w:val="1"/>
+      <w:numFmt w:val="decimal"/>
+      <w:lvlText w:val="%1."/>
+      <w:lvlJc w:val="left"/>
+      <w:pPr>
+        <w:ind w:left="720" w:hanging="360"/>
+      </w:pPr>
+      <w:rPr>
+        <w:rFonts w:hint="default"/>
+      </w:rPr>
+    </w:lvl>
+    <w:lvl w:ilvl="1" w:tplc="08090019" w:tentative="1">
+      <w:start w:val="1"/>
+      <w:numFmt w:val="lowerLetter"/>
+      <w:lvlText w:val="%2."/>
+      <w:lvlJc w:val="left"/>
+      <w:pPr>
+        <w:ind w:left="1440" w:hanging="360"/>
+      </w:pPr>
+    </w:lvl>
+    <w:lvl w:ilvl="2" w:tplc="0809001B" w:tentative="1">
+      <w:start w:val="1"/>
+      <w:numFmt w:val="lowerRoman"/>
+      <w:lvlText w:val="%3."/>
+      <w:lvlJc w:val="right"/>
+      <w:pPr>
+        <w:ind w:left="2160" w:hanging="180"/>
+      </w:pPr>
+    </w:lvl>
+    <w:lvl w:ilvl="3" w:tplc="0809000F" w:tentative="1">
+      <w:start w:val="1"/>
+      <w:numFmt w:val="decimal"/>
+      <w:lvlText w:val="%4."/>
+      <w:lvlJc w:val="left"/>
+      <w:pPr>
+        <w:ind w:left="2880" w:hanging="360"/>
+      </w:pPr>
+    </w:lvl>
+    <w:lvl w:ilvl="4" w:tplc="08090019" w:tentative="1">
+      <w:start w:val="1"/>
+      <w:numFmt w:val="lowerLetter"/>
+      <w:lvlText w:val="%5."/>
+      <w:lvlJc w:val="left"/>
+      <w:pPr>
+        <w:ind w:left="3600" w:hanging="360"/>
+      </w:pPr>
+    </w:lvl>
+    <w:lvl w:ilvl="5" w:tplc="0809001B" w:tentative="1">
+      <w:start w:val="1"/>
+      <w:numFmt w:val="lowerRoman"/>
+      <w:lvlText w:val="%6."/>
+      <w:lvlJc w:val="right"/>
+      <w:pPr>
+        <w:ind w:left="4320" w:hanging="180"/>
+      </w:pPr>
+    </w:lvl>
+    <w:lvl w:ilvl="6" w:tplc="0809000F" w:tentative="1">
+      <w:start w:val="1"/>
+      <w:numFmt w:val="decimal"/>
+      <w:lvlText w:val="%7."/>
+      <w:lvlJc w:val="left"/>
+      <w:pPr>
+        <w:ind w:left="5040" w:hanging="360"/>
+      </w:pPr>
+    </w:lvl>
+    <w:lvl w:ilvl="7" w:tplc="08090019" w:tentative="1">
+      <w:start w:val="1"/>
+      <w:numFmt w:val="lowerLetter"/>
+      <w:lvlText w:val="%8."/>
+      <w:lvlJc w:val="left"/>
+      <w:pPr>
+        <w:ind w:left="5760" w:hanging="360"/>
+      </w:pPr>
+    </w:lvl>
+    <w:lvl w:ilvl="8" w:tplc="0809001B" w:tentative="1">
+      <w:start w:val="1"/>
+      <w:numFmt w:val="lowerRoman"/>
+      <w:lvlText w:val="%9."/>
+      <w:lvlJc w:val="right"/>
+      <w:pPr>
+        <w:ind w:left="6480" w:hanging="180"/>
+      </w:pPr>
+    </w:lvl>
+  </w:abstractNum>
+  <w:abstractNum w:abstractNumId="12" w15:restartNumberingAfterBreak="0">
     <w:nsid w:val="632A7E4B"/>
     <w:multiLevelType w:val="hybridMultilevel"/>
     <w:tmpl w:val="D44A9CEA"/>
@@ -962,7 +4296,7 @@
       </w:pPr>
     </w:lvl>
   </w:abstractNum>
-  <w:abstractNum w:abstractNumId="3" w15:restartNumberingAfterBreak="0">
+  <w:abstractNum w:abstractNumId="13" w15:restartNumberingAfterBreak="0">
     <w:nsid w:val="6DF63FB3"/>
     <w:multiLevelType w:val="hybridMultilevel"/>
     <w:tmpl w:val="7D30F688"/>
@@ -1051,7 +4385,7 @@
       </w:pPr>
     </w:lvl>
   </w:abstractNum>
-  <w:abstractNum w:abstractNumId="4" w15:restartNumberingAfterBreak="0">
+  <w:abstractNum w:abstractNumId="14" w15:restartNumberingAfterBreak="0">
     <w:nsid w:val="724E68B0"/>
     <w:multiLevelType w:val="hybridMultilevel"/>
     <w:tmpl w:val="AFCA50D8"/>
@@ -1140,20 +4474,142 @@
       </w:pPr>
     </w:lvl>
   </w:abstractNum>
+  <w:abstractNum w:abstractNumId="15" w15:restartNumberingAfterBreak="0">
+    <w:nsid w:val="73C52AF3"/>
+    <w:multiLevelType w:val="hybridMultilevel"/>
+    <w:tmpl w:val="E878C394"/>
+    <w:lvl w:ilvl="0" w:tplc="0809000F">
+      <w:start w:val="1"/>
+      <w:numFmt w:val="decimal"/>
+      <w:lvlText w:val="%1."/>
+      <w:lvlJc w:val="left"/>
+      <w:pPr>
+        <w:ind w:left="720" w:hanging="360"/>
+      </w:pPr>
+      <w:rPr>
+        <w:rFonts w:hint="default"/>
+      </w:rPr>
+    </w:lvl>
+    <w:lvl w:ilvl="1" w:tplc="08090019" w:tentative="1">
+      <w:start w:val="1"/>
+      <w:numFmt w:val="lowerLetter"/>
+      <w:lvlText w:val="%2."/>
+      <w:lvlJc w:val="left"/>
+      <w:pPr>
+        <w:ind w:left="1440" w:hanging="360"/>
+      </w:pPr>
+    </w:lvl>
+    <w:lvl w:ilvl="2" w:tplc="0809001B" w:tentative="1">
+      <w:start w:val="1"/>
+      <w:numFmt w:val="lowerRoman"/>
+      <w:lvlText w:val="%3."/>
+      <w:lvlJc w:val="right"/>
+      <w:pPr>
+        <w:ind w:left="2160" w:hanging="180"/>
+      </w:pPr>
+    </w:lvl>
+    <w:lvl w:ilvl="3" w:tplc="0809000F" w:tentative="1">
+      <w:start w:val="1"/>
+      <w:numFmt w:val="decimal"/>
+      <w:lvlText w:val="%4."/>
+      <w:lvlJc w:val="left"/>
+      <w:pPr>
+        <w:ind w:left="2880" w:hanging="360"/>
+      </w:pPr>
+    </w:lvl>
+    <w:lvl w:ilvl="4" w:tplc="08090019" w:tentative="1">
+      <w:start w:val="1"/>
+      <w:numFmt w:val="lowerLetter"/>
+      <w:lvlText w:val="%5."/>
+      <w:lvlJc w:val="left"/>
+      <w:pPr>
+        <w:ind w:left="3600" w:hanging="360"/>
+      </w:pPr>
+    </w:lvl>
+    <w:lvl w:ilvl="5" w:tplc="0809001B" w:tentative="1">
+      <w:start w:val="1"/>
+      <w:numFmt w:val="lowerRoman"/>
+      <w:lvlText w:val="%6."/>
+      <w:lvlJc w:val="right"/>
+      <w:pPr>
+        <w:ind w:left="4320" w:hanging="180"/>
+      </w:pPr>
+    </w:lvl>
+    <w:lvl w:ilvl="6" w:tplc="0809000F" w:tentative="1">
+      <w:start w:val="1"/>
+      <w:numFmt w:val="decimal"/>
+      <w:lvlText w:val="%7."/>
+      <w:lvlJc w:val="left"/>
+      <w:pPr>
+        <w:ind w:left="5040" w:hanging="360"/>
+      </w:pPr>
+    </w:lvl>
+    <w:lvl w:ilvl="7" w:tplc="08090019" w:tentative="1">
+      <w:start w:val="1"/>
+      <w:numFmt w:val="lowerLetter"/>
+      <w:lvlText w:val="%8."/>
+      <w:lvlJc w:val="left"/>
+      <w:pPr>
+        <w:ind w:left="5760" w:hanging="360"/>
+      </w:pPr>
+    </w:lvl>
+    <w:lvl w:ilvl="8" w:tplc="0809001B" w:tentative="1">
+      <w:start w:val="1"/>
+      <w:numFmt w:val="lowerRoman"/>
+      <w:lvlText w:val="%9."/>
+      <w:lvlJc w:val="right"/>
+      <w:pPr>
+        <w:ind w:left="6480" w:hanging="180"/>
+      </w:pPr>
+    </w:lvl>
+  </w:abstractNum>
   <w:num w:numId="1" w16cid:durableId="1205290457">
+    <w:abstractNumId w:val="6"/>
+  </w:num>
+  <w:num w:numId="2" w16cid:durableId="1323003706">
+    <w:abstractNumId w:val="14"/>
+  </w:num>
+  <w:num w:numId="3" w16cid:durableId="295720948">
+    <w:abstractNumId w:val="8"/>
+  </w:num>
+  <w:num w:numId="4" w16cid:durableId="1424453971">
+    <w:abstractNumId w:val="13"/>
+  </w:num>
+  <w:num w:numId="5" w16cid:durableId="572549576">
+    <w:abstractNumId w:val="12"/>
+  </w:num>
+  <w:num w:numId="6" w16cid:durableId="335772545">
+    <w:abstractNumId w:val="10"/>
+  </w:num>
+  <w:num w:numId="7" w16cid:durableId="1973634477">
+    <w:abstractNumId w:val="7"/>
+  </w:num>
+  <w:num w:numId="8" w16cid:durableId="813451849">
+    <w:abstractNumId w:val="11"/>
+  </w:num>
+  <w:num w:numId="9" w16cid:durableId="278873146">
+    <w:abstractNumId w:val="3"/>
+  </w:num>
+  <w:num w:numId="10" w16cid:durableId="1345203846">
+    <w:abstractNumId w:val="4"/>
+  </w:num>
+  <w:num w:numId="11" w16cid:durableId="782379720">
     <w:abstractNumId w:val="0"/>
   </w:num>
-  <w:num w:numId="2" w16cid:durableId="1323003706">
-    <w:abstractNumId w:val="4"/>
+  <w:num w:numId="12" w16cid:durableId="1852912048">
+    <w:abstractNumId w:val="15"/>
   </w:num>
-  <w:num w:numId="3" w16cid:durableId="295720948">
+  <w:num w:numId="13" w16cid:durableId="128404430">
+    <w:abstractNumId w:val="2"/>
+  </w:num>
+  <w:num w:numId="14" w16cid:durableId="1236892335">
+    <w:abstractNumId w:val="9"/>
+  </w:num>
+  <w:num w:numId="15" w16cid:durableId="833489624">
     <w:abstractNumId w:val="1"/>
   </w:num>
-  <w:num w:numId="4" w16cid:durableId="1424453971">
-    <w:abstractNumId w:val="3"/>
-  </w:num>
-  <w:num w:numId="5" w16cid:durableId="572549576">
-    <w:abstractNumId w:val="2"/>
+  <w:num w:numId="16" w16cid:durableId="97876911">
+    <w:abstractNumId w:val="5"/>
   </w:num>
 </w:numbering>
 </file>
@@ -1586,7 +5042,6 @@
     <w:next w:val="Normal"/>
     <w:link w:val="Heading2Char"/>
     <w:uiPriority w:val="9"/>
-    <w:semiHidden/>
     <w:unhideWhenUsed/>
     <w:qFormat/>
     <w:rsid w:val="0063324C"/>
@@ -1761,6 +5216,7 @@
   <w:style w:type="character" w:default="1" w:styleId="DefaultParagraphFont">
     <w:name w:val="Default Paragraph Font"/>
     <w:uiPriority w:val="1"/>
+    <w:semiHidden/>
     <w:unhideWhenUsed/>
   </w:style>
   <w:style w:type="table" w:default="1" w:styleId="TableNormal">
@@ -1802,7 +5258,6 @@
     <w:basedOn w:val="DefaultParagraphFont"/>
     <w:link w:val="Heading2"/>
     <w:uiPriority w:val="9"/>
-    <w:semiHidden/>
     <w:rsid w:val="0063324C"/>
     <w:rPr>
       <w:rFonts w:asciiTheme="majorHAnsi" w:eastAsiaTheme="majorEastAsia" w:hAnsiTheme="majorHAnsi" w:cstheme="majorBidi"/>

</xml_diff>